<commit_message>
fixed a possible bug, if was correct before --> reverse
</commit_message>
<xml_diff>
--- a/report/Assignment01.docx
+++ b/report/Assignment01.docx
@@ -27,7 +27,27 @@
           <w:szCs w:val="46"/>
           <w:lang w:val="en-US"/>
         </w:rPr>
-        <w:t>signment01 Mobile&amp;Wearable computing</w:t>
+        <w:t xml:space="preserve">signment01 </w:t>
+      </w:r>
+      <w:proofErr w:type="spellStart"/>
+      <w:r>
+        <w:rPr>
+          <w:rFonts w:ascii="Arial" w:hAnsi="Arial" w:cs="Arial"/>
+          <w:sz w:val="46"/>
+          <w:szCs w:val="46"/>
+          <w:lang w:val="en-US"/>
+        </w:rPr>
+        <w:t>Mobile&amp;Wearable</w:t>
+      </w:r>
+      <w:proofErr w:type="spellEnd"/>
+      <w:r>
+        <w:rPr>
+          <w:rFonts w:ascii="Arial" w:hAnsi="Arial" w:cs="Arial"/>
+          <w:sz w:val="46"/>
+          <w:szCs w:val="46"/>
+          <w:lang w:val="en-US"/>
+        </w:rPr>
+        <w:t xml:space="preserve"> computing</w:t>
       </w:r>
     </w:p>
     <w:p>
@@ -48,7 +68,7 @@
           <w:szCs w:val="32"/>
           <w:lang w:val="en-US"/>
         </w:rPr>
-        <w:t>Edoardo</w:t>
+        <w:t>Edoardo _ Silva _Assignment0</w:t>
       </w:r>
       <w:r>
         <w:rPr>
@@ -58,50 +78,8 @@
           <w:szCs w:val="32"/>
           <w:lang w:val="en-US"/>
         </w:rPr>
-        <w:t xml:space="preserve"> </w:t>
-      </w:r>
-      <w:r>
-        <w:rPr>
-          <w:rFonts w:ascii="Times New Roman" w:hAnsi="Times New Roman" w:cs="Times New Roman"/>
-          <w:color w:val="FF0000"/>
-          <w:sz w:val="32"/>
-          <w:szCs w:val="32"/>
-          <w:lang w:val="en-US"/>
-        </w:rPr>
-        <w:t>_</w:t>
-      </w:r>
-      <w:r>
-        <w:rPr>
-          <w:rFonts w:ascii="Times New Roman" w:hAnsi="Times New Roman" w:cs="Times New Roman"/>
-          <w:color w:val="FF0000"/>
-          <w:sz w:val="32"/>
-          <w:szCs w:val="32"/>
-          <w:lang w:val="en-US"/>
-        </w:rPr>
-        <w:t xml:space="preserve"> </w:t>
-      </w:r>
-      <w:r>
-        <w:rPr>
-          <w:rFonts w:ascii="Times New Roman" w:hAnsi="Times New Roman" w:cs="Times New Roman"/>
-          <w:color w:val="FF0000"/>
-          <w:sz w:val="32"/>
-          <w:szCs w:val="32"/>
-          <w:lang w:val="en-US"/>
-        </w:rPr>
-        <w:t>Silva _Assignment0</w:t>
-      </w:r>
-      <w:r>
-        <w:rPr>
-          <w:rFonts w:ascii="Times New Roman" w:hAnsi="Times New Roman" w:cs="Times New Roman"/>
-          <w:color w:val="FF0000"/>
-          <w:sz w:val="32"/>
-          <w:szCs w:val="32"/>
-          <w:lang w:val="en-US"/>
-        </w:rPr>
         <w:t>1</w:t>
       </w:r>
-      <w:bookmarkStart w:id="0" w:name="_GoBack"/>
-      <w:bookmarkEnd w:id="0"/>
     </w:p>
     <w:p>
       <w:pPr>
@@ -131,14 +109,45 @@
           <w:lang w:val="en-US"/>
         </w:rPr>
       </w:pPr>
-      <w:r>
-        <w:rPr>
-          <w:rFonts w:ascii="Times New Roman" w:hAnsi="Times New Roman" w:cs="Times New Roman"/>
-          <w:sz w:val="24"/>
-          <w:szCs w:val="24"/>
-          <w:lang w:val="en-US"/>
-        </w:rPr>
-        <w:t>gh repo clone NanolathingStuff/M-W_assignment3</w:t>
+      <w:proofErr w:type="spellStart"/>
+      <w:r>
+        <w:rPr>
+          <w:rFonts w:ascii="Times New Roman" w:hAnsi="Times New Roman" w:cs="Times New Roman"/>
+          <w:sz w:val="24"/>
+          <w:szCs w:val="24"/>
+          <w:lang w:val="en-US"/>
+        </w:rPr>
+        <w:t>gh</w:t>
+      </w:r>
+      <w:proofErr w:type="spellEnd"/>
+      <w:r>
+        <w:rPr>
+          <w:rFonts w:ascii="Times New Roman" w:hAnsi="Times New Roman" w:cs="Times New Roman"/>
+          <w:sz w:val="24"/>
+          <w:szCs w:val="24"/>
+          <w:lang w:val="en-US"/>
+        </w:rPr>
+        <w:t xml:space="preserve"> repo clone </w:t>
+      </w:r>
+      <w:proofErr w:type="spellStart"/>
+      <w:r>
+        <w:rPr>
+          <w:rFonts w:ascii="Times New Roman" w:hAnsi="Times New Roman" w:cs="Times New Roman"/>
+          <w:sz w:val="24"/>
+          <w:szCs w:val="24"/>
+          <w:lang w:val="en-US"/>
+        </w:rPr>
+        <w:t>NanolathingStuff</w:t>
+      </w:r>
+      <w:proofErr w:type="spellEnd"/>
+      <w:r>
+        <w:rPr>
+          <w:rFonts w:ascii="Times New Roman" w:hAnsi="Times New Roman" w:cs="Times New Roman"/>
+          <w:sz w:val="24"/>
+          <w:szCs w:val="24"/>
+          <w:lang w:val="en-US"/>
+        </w:rPr>
+        <w:t>/M-W_assignment3</w:t>
       </w:r>
     </w:p>
     <w:p>
@@ -320,6 +329,7 @@
           <w:lang w:val="en-US" w:eastAsia="it-IT"/>
         </w:rPr>
       </w:pPr>
+      <w:proofErr w:type="spellStart"/>
       <w:r>
         <w:rPr>
           <w:rFonts w:ascii="Consolas" w:eastAsia="Times New Roman" w:hAnsi="Consolas" w:cs="Courier New"/>
@@ -340,6 +350,7 @@
         </w:rPr>
         <w:t>:drawableLeft</w:t>
       </w:r>
+      <w:proofErr w:type="spellEnd"/>
       <w:r>
         <w:rPr>
           <w:rFonts w:ascii="Consolas" w:eastAsia="Times New Roman" w:hAnsi="Consolas" w:cs="Courier New"/>
@@ -348,7 +359,29 @@
           <w:szCs w:val="20"/>
           <w:lang w:val="en-US" w:eastAsia="it-IT"/>
         </w:rPr>
-        <w:t>="@drawable/ic_toggle_start_icon"</w:t>
+        <w:t>="@drawable/</w:t>
+      </w:r>
+      <w:proofErr w:type="spellStart"/>
+      <w:r>
+        <w:rPr>
+          <w:rFonts w:ascii="Consolas" w:eastAsia="Times New Roman" w:hAnsi="Consolas" w:cs="Courier New"/>
+          <w:color w:val="6A8759"/>
+          <w:sz w:val="20"/>
+          <w:szCs w:val="20"/>
+          <w:lang w:val="en-US" w:eastAsia="it-IT"/>
+        </w:rPr>
+        <w:t>ic_toggle_start_icon</w:t>
+      </w:r>
+      <w:proofErr w:type="spellEnd"/>
+      <w:r>
+        <w:rPr>
+          <w:rFonts w:ascii="Consolas" w:eastAsia="Times New Roman" w:hAnsi="Consolas" w:cs="Courier New"/>
+          <w:color w:val="6A8759"/>
+          <w:sz w:val="20"/>
+          <w:szCs w:val="20"/>
+          <w:lang w:val="en-US" w:eastAsia="it-IT"/>
+        </w:rPr>
+        <w:t>"</w:t>
       </w:r>
     </w:p>
     <w:p>
@@ -402,6 +435,7 @@
           <w:lang w:val="en-US"/>
         </w:rPr>
       </w:pPr>
+      <w:proofErr w:type="spellStart"/>
       <w:r>
         <w:rPr>
           <w:rFonts w:ascii="Consolas" w:hAnsi="Consolas"/>
@@ -418,13 +452,32 @@
         </w:rPr>
         <w:t>:drawableLeft</w:t>
       </w:r>
+      <w:proofErr w:type="spellEnd"/>
       <w:r>
         <w:rPr>
           <w:rFonts w:ascii="Consolas" w:hAnsi="Consolas"/>
           <w:color w:val="6A8759"/>
           <w:lang w:val="en-US"/>
         </w:rPr>
-        <w:t>="@drawable/ic_stop_icon"</w:t>
+        <w:t>="@drawable/</w:t>
+      </w:r>
+      <w:proofErr w:type="spellStart"/>
+      <w:r>
+        <w:rPr>
+          <w:rFonts w:ascii="Consolas" w:hAnsi="Consolas"/>
+          <w:color w:val="6A8759"/>
+          <w:lang w:val="en-US"/>
+        </w:rPr>
+        <w:t>ic_stop_icon</w:t>
+      </w:r>
+      <w:proofErr w:type="spellEnd"/>
+      <w:r>
+        <w:rPr>
+          <w:rFonts w:ascii="Consolas" w:hAnsi="Consolas"/>
+          <w:color w:val="6A8759"/>
+          <w:lang w:val="en-US"/>
+        </w:rPr>
+        <w:t>"</w:t>
       </w:r>
       <w:r>
         <w:rPr>
@@ -646,6 +699,7 @@
         </w:rPr>
         <w:br/>
       </w:r>
+      <w:proofErr w:type="spellStart"/>
       <w:r>
         <w:rPr>
           <w:rFonts w:ascii="Consolas" w:hAnsi="Consolas"/>
@@ -662,6 +716,7 @@
         </w:rPr>
         <w:t>:icon</w:t>
       </w:r>
+      <w:proofErr w:type="spellEnd"/>
       <w:r>
         <w:rPr>
           <w:rFonts w:ascii="Consolas" w:hAnsi="Consolas"/>
@@ -678,6 +733,7 @@
         </w:rPr>
         <w:br/>
       </w:r>
+      <w:proofErr w:type="spellStart"/>
       <w:r>
         <w:rPr>
           <w:rFonts w:ascii="Consolas" w:hAnsi="Consolas"/>
@@ -694,13 +750,32 @@
         </w:rPr>
         <w:t>:label</w:t>
       </w:r>
+      <w:proofErr w:type="spellEnd"/>
       <w:r>
         <w:rPr>
           <w:rFonts w:ascii="Consolas" w:hAnsi="Consolas"/>
           <w:color w:val="6A8759"/>
           <w:lang w:val="en-US"/>
         </w:rPr>
-        <w:t>="@string/app_name"</w:t>
+        <w:t>="@string/</w:t>
+      </w:r>
+      <w:proofErr w:type="spellStart"/>
+      <w:r>
+        <w:rPr>
+          <w:rFonts w:ascii="Consolas" w:hAnsi="Consolas"/>
+          <w:color w:val="6A8759"/>
+          <w:lang w:val="en-US"/>
+        </w:rPr>
+        <w:t>app_name</w:t>
+      </w:r>
+      <w:proofErr w:type="spellEnd"/>
+      <w:r>
+        <w:rPr>
+          <w:rFonts w:ascii="Consolas" w:hAnsi="Consolas"/>
+          <w:color w:val="6A8759"/>
+          <w:lang w:val="en-US"/>
+        </w:rPr>
+        <w:t>"</w:t>
       </w:r>
     </w:p>
     <w:p>
@@ -710,12 +785,15 @@
         <w:rPr>
           <w:rFonts w:ascii="Consolas" w:hAnsi="Consolas"/>
           <w:color w:val="A9B7C6"/>
-        </w:rPr>
-      </w:pPr>
+          <w:lang w:val="en-US"/>
+        </w:rPr>
+      </w:pPr>
+      <w:proofErr w:type="spellStart"/>
       <w:r>
         <w:rPr>
           <w:rFonts w:ascii="Consolas" w:hAnsi="Consolas"/>
           <w:color w:val="9876AA"/>
+          <w:lang w:val="en-US"/>
         </w:rPr>
         <w:t>android</w:t>
       </w:r>
@@ -723,13 +801,16 @@
         <w:rPr>
           <w:rFonts w:ascii="Consolas" w:hAnsi="Consolas"/>
           <w:color w:val="BABABA"/>
+          <w:lang w:val="en-US"/>
         </w:rPr>
         <w:t>:roundIcon</w:t>
       </w:r>
+      <w:proofErr w:type="spellEnd"/>
       <w:r>
         <w:rPr>
           <w:rFonts w:ascii="Consolas" w:hAnsi="Consolas"/>
           <w:color w:val="6A8759"/>
+          <w:lang w:val="en-US"/>
         </w:rPr>
         <w:t>="@mipmap/steps"</w:t>
       </w:r>
@@ -814,9 +895,7 @@
         </w:rPr>
         <w:t xml:space="preserve"> </w:t>
       </w:r>
-    </w:p>
-    <w:p>
-      <w:pPr>
+      <w:r>
         <w:rPr>
           <w:rFonts w:ascii="Times New Roman" w:hAnsi="Times New Roman" w:cs="Times New Roman"/>
           <w:noProof/>
@@ -824,20 +903,11 @@
           <w:szCs w:val="24"/>
           <w:lang w:val="en-US"/>
         </w:rPr>
-      </w:pPr>
-      <w:r>
-        <w:rPr>
-          <w:rFonts w:ascii="Times New Roman" w:hAnsi="Times New Roman" w:cs="Times New Roman"/>
-          <w:noProof/>
-          <w:sz w:val="24"/>
-          <w:szCs w:val="24"/>
-          <w:lang w:val="en-US"/>
-        </w:rPr>
         <w:drawing>
-          <wp:inline distT="0" distB="0" distL="0" distR="0" wp14:anchorId="2C836C14" wp14:editId="48D61747">
-            <wp:extent cx="5311140" cy="3042431"/>
-            <wp:effectExtent l="0" t="0" r="3810" b="5715"/>
-            <wp:docPr id="10" name="Immagine 10" descr="Immagine che contiene computer, monitor, portatile, screenshot&#10;&#10;Descrizione generata automaticamente"/>
+          <wp:inline distT="0" distB="0" distL="0" distR="0" wp14:anchorId="5F86D5CE" wp14:editId="52C53B2B">
+            <wp:extent cx="6291211" cy="1386840"/>
+            <wp:effectExtent l="0" t="0" r="0" b="3810"/>
+            <wp:docPr id="9" name="Immagine 9" descr="Immagine che contiene monitor, screenshot, interni, computer&#10;&#10;Descrizione generata automaticamente"/>
             <wp:cNvGraphicFramePr>
               <a:graphicFrameLocks xmlns:a="http://schemas.openxmlformats.org/drawingml/2006/main" noChangeAspect="1"/>
             </wp:cNvGraphicFramePr>
@@ -845,7 +915,7 @@
               <a:graphicData uri="http://schemas.openxmlformats.org/drawingml/2006/picture">
                 <pic:pic xmlns:pic="http://schemas.openxmlformats.org/drawingml/2006/picture">
                   <pic:nvPicPr>
-                    <pic:cNvPr id="10" name="Screenshot (57).png"/>
+                    <pic:cNvPr id="9" name="Screenshot (59).png"/>
                     <pic:cNvPicPr/>
                   </pic:nvPicPr>
                   <pic:blipFill rotWithShape="1">
@@ -856,13 +926,13 @@
                         </a:ext>
                       </a:extLst>
                     </a:blip>
-                    <a:srcRect l="22536" t="11511" r="27039" b="37133"/>
+                    <a:srcRect l="17555" t="13060" r="20315" b="62590"/>
                     <a:stretch/>
                   </pic:blipFill>
                   <pic:spPr bwMode="auto">
                     <a:xfrm>
                       <a:off x="0" y="0"/>
-                      <a:ext cx="5316187" cy="3045322"/>
+                      <a:ext cx="6308202" cy="1390585"/>
                     </a:xfrm>
                     <a:prstGeom prst="rect">
                       <a:avLst/>
@@ -885,21 +955,642 @@
     </w:p>
     <w:p>
       <w:pPr>
+        <w:rPr>
+          <w:rFonts w:ascii="Times New Roman" w:hAnsi="Times New Roman" w:cs="Times New Roman"/>
+          <w:noProof/>
+          <w:sz w:val="24"/>
+          <w:szCs w:val="24"/>
+          <w:lang w:val="en-US"/>
+        </w:rPr>
+      </w:pPr>
+      <w:r>
+        <w:rPr>
+          <w:rFonts w:ascii="Times New Roman" w:hAnsi="Times New Roman" w:cs="Times New Roman"/>
+          <w:noProof/>
+          <w:sz w:val="24"/>
+          <w:szCs w:val="24"/>
+          <w:lang w:val="en-US"/>
+        </w:rPr>
+        <w:drawing>
+          <wp:inline distT="0" distB="0" distL="0" distR="0" wp14:anchorId="2BDE92D5" wp14:editId="14B3CA93">
+            <wp:extent cx="6336637" cy="1074420"/>
+            <wp:effectExtent l="0" t="0" r="7620" b="0"/>
+            <wp:docPr id="7" name="Immagine 7" descr="Immagine che contiene monitor, screenshot, computer, portatile&#10;&#10;Descrizione generata automaticamente"/>
+            <wp:cNvGraphicFramePr>
+              <a:graphicFrameLocks xmlns:a="http://schemas.openxmlformats.org/drawingml/2006/main" noChangeAspect="1"/>
+            </wp:cNvGraphicFramePr>
+            <a:graphic xmlns:a="http://schemas.openxmlformats.org/drawingml/2006/main">
+              <a:graphicData uri="http://schemas.openxmlformats.org/drawingml/2006/picture">
+                <pic:pic xmlns:pic="http://schemas.openxmlformats.org/drawingml/2006/picture">
+                  <pic:nvPicPr>
+                    <pic:cNvPr id="7" name="Screenshot (60).png"/>
+                    <pic:cNvPicPr/>
+                  </pic:nvPicPr>
+                  <pic:blipFill rotWithShape="1">
+                    <a:blip r:embed="rId7">
+                      <a:extLst>
+                        <a:ext uri="{28A0092B-C50C-407E-A947-70E740481C1C}">
+                          <a14:useLocalDpi xmlns:a14="http://schemas.microsoft.com/office/drawing/2010/main" val="0"/>
+                        </a:ext>
+                      </a:extLst>
+                    </a:blip>
+                    <a:srcRect l="24777" t="25014" r="10604" b="55507"/>
+                    <a:stretch/>
+                  </pic:blipFill>
+                  <pic:spPr bwMode="auto">
+                    <a:xfrm>
+                      <a:off x="0" y="0"/>
+                      <a:ext cx="6356612" cy="1077807"/>
+                    </a:xfrm>
+                    <a:prstGeom prst="rect">
+                      <a:avLst/>
+                    </a:prstGeom>
+                    <a:ln>
+                      <a:noFill/>
+                    </a:ln>
+                    <a:extLst>
+                      <a:ext uri="{53640926-AAD7-44D8-BBD7-CCE9431645EC}">
+                        <a14:shadowObscured xmlns:a14="http://schemas.microsoft.com/office/drawing/2010/main"/>
+                      </a:ext>
+                    </a:extLst>
+                  </pic:spPr>
+                </pic:pic>
+              </a:graphicData>
+            </a:graphic>
+          </wp:inline>
+        </w:drawing>
+      </w:r>
+    </w:p>
+    <w:p>
+      <w:pPr>
+        <w:rPr>
+          <w:rFonts w:ascii="Times New Roman" w:hAnsi="Times New Roman" w:cs="Times New Roman"/>
+          <w:noProof/>
+          <w:sz w:val="24"/>
+          <w:szCs w:val="24"/>
+          <w:lang w:val="en-US"/>
+        </w:rPr>
+      </w:pPr>
+      <w:bookmarkStart w:id="0" w:name="_GoBack"/>
+      <w:r>
+        <w:rPr>
+          <w:rFonts w:ascii="Times New Roman" w:hAnsi="Times New Roman" w:cs="Times New Roman"/>
+          <w:noProof/>
+          <w:sz w:val="24"/>
+          <w:szCs w:val="24"/>
+          <w:lang w:val="en-US"/>
+        </w:rPr>
+        <w:lastRenderedPageBreak/>
+        <w:drawing>
+          <wp:inline distT="0" distB="0" distL="0" distR="0">
+            <wp:extent cx="6248400" cy="2072008"/>
+            <wp:effectExtent l="0" t="0" r="0" b="4445"/>
+            <wp:docPr id="6" name="Immagine 6" descr="Immagine che contiene monitor, screenshot, computer, interni&#10;&#10;Descrizione generata automaticamente"/>
+            <wp:cNvGraphicFramePr>
+              <a:graphicFrameLocks xmlns:a="http://schemas.openxmlformats.org/drawingml/2006/main" noChangeAspect="1"/>
+            </wp:cNvGraphicFramePr>
+            <a:graphic xmlns:a="http://schemas.openxmlformats.org/drawingml/2006/main">
+              <a:graphicData uri="http://schemas.openxmlformats.org/drawingml/2006/picture">
+                <pic:pic xmlns:pic="http://schemas.openxmlformats.org/drawingml/2006/picture">
+                  <pic:nvPicPr>
+                    <pic:cNvPr id="6" name="Screenshot (61).png"/>
+                    <pic:cNvPicPr/>
+                  </pic:nvPicPr>
+                  <pic:blipFill rotWithShape="1">
+                    <a:blip r:embed="rId8">
+                      <a:extLst>
+                        <a:ext uri="{28A0092B-C50C-407E-A947-70E740481C1C}">
+                          <a14:useLocalDpi xmlns:a14="http://schemas.microsoft.com/office/drawing/2010/main" val="0"/>
+                        </a:ext>
+                      </a:extLst>
+                    </a:blip>
+                    <a:srcRect l="20918" t="20587" r="6993" b="36912"/>
+                    <a:stretch/>
+                  </pic:blipFill>
+                  <pic:spPr bwMode="auto">
+                    <a:xfrm>
+                      <a:off x="0" y="0"/>
+                      <a:ext cx="6268050" cy="2078524"/>
+                    </a:xfrm>
+                    <a:prstGeom prst="rect">
+                      <a:avLst/>
+                    </a:prstGeom>
+                    <a:ln>
+                      <a:noFill/>
+                    </a:ln>
+                    <a:extLst>
+                      <a:ext uri="{53640926-AAD7-44D8-BBD7-CCE9431645EC}">
+                        <a14:shadowObscured xmlns:a14="http://schemas.microsoft.com/office/drawing/2010/main"/>
+                      </a:ext>
+                    </a:extLst>
+                  </pic:spPr>
+                </pic:pic>
+              </a:graphicData>
+            </a:graphic>
+          </wp:inline>
+        </w:drawing>
+      </w:r>
+      <w:bookmarkEnd w:id="0"/>
+    </w:p>
+    <w:p>
+      <w:pPr>
         <w:pStyle w:val="PreformattatoHTML"/>
         <w:shd w:val="clear" w:color="auto" w:fill="2B2B2B"/>
         <w:rPr>
           <w:rFonts w:ascii="Consolas" w:hAnsi="Consolas"/>
-          <w:color w:val="A9B7C6"/>
-          <w:lang w:val="en-US"/>
-        </w:rPr>
-      </w:pPr>
-      <w:r>
-        <w:rPr>
-          <w:rFonts w:ascii="Consolas" w:hAnsi="Consolas"/>
           <w:color w:val="808080"/>
           <w:lang w:val="en-US"/>
         </w:rPr>
-        <w:lastRenderedPageBreak/>
+      </w:pPr>
+    </w:p>
+    <w:p>
+      <w:pPr>
+        <w:shd w:val="clear" w:color="auto" w:fill="2B2B2B"/>
+        <w:tabs>
+          <w:tab w:val="left" w:pos="916"/>
+          <w:tab w:val="left" w:pos="1832"/>
+          <w:tab w:val="left" w:pos="2748"/>
+          <w:tab w:val="left" w:pos="3664"/>
+          <w:tab w:val="left" w:pos="4580"/>
+          <w:tab w:val="left" w:pos="5496"/>
+          <w:tab w:val="left" w:pos="6412"/>
+          <w:tab w:val="left" w:pos="7328"/>
+          <w:tab w:val="left" w:pos="8244"/>
+          <w:tab w:val="left" w:pos="9160"/>
+          <w:tab w:val="left" w:pos="10076"/>
+          <w:tab w:val="left" w:pos="10992"/>
+          <w:tab w:val="left" w:pos="11908"/>
+          <w:tab w:val="left" w:pos="12824"/>
+          <w:tab w:val="left" w:pos="13740"/>
+          <w:tab w:val="left" w:pos="14656"/>
+        </w:tabs>
+        <w:spacing w:after="0" w:line="240" w:lineRule="auto"/>
+        <w:rPr>
+          <w:rFonts w:ascii="Consolas" w:eastAsia="Times New Roman" w:hAnsi="Consolas" w:cs="Courier New"/>
+          <w:color w:val="A9B7C6"/>
+          <w:sz w:val="20"/>
+          <w:szCs w:val="20"/>
+          <w:lang w:val="en-US" w:eastAsia="it-IT"/>
+        </w:rPr>
+      </w:pPr>
+      <w:r>
+        <w:rPr>
+          <w:rFonts w:ascii="Consolas" w:eastAsia="Times New Roman" w:hAnsi="Consolas" w:cs="Courier New"/>
+          <w:color w:val="808080"/>
+          <w:sz w:val="20"/>
+          <w:szCs w:val="20"/>
+          <w:lang w:val="en-US" w:eastAsia="it-IT"/>
+        </w:rPr>
+        <w:t xml:space="preserve">// </w:t>
+      </w:r>
+      <w:proofErr w:type="spellStart"/>
+      <w:r>
+        <w:rPr>
+          <w:rFonts w:ascii="Consolas" w:eastAsia="Times New Roman" w:hAnsi="Consolas" w:cs="Courier New"/>
+          <w:color w:val="808080"/>
+          <w:sz w:val="20"/>
+          <w:szCs w:val="20"/>
+          <w:lang w:val="en-US" w:eastAsia="it-IT"/>
+        </w:rPr>
+        <w:t>TextView</w:t>
+      </w:r>
+      <w:proofErr w:type="spellEnd"/>
+      <w:r>
+        <w:rPr>
+          <w:rFonts w:ascii="Consolas" w:eastAsia="Times New Roman" w:hAnsi="Consolas" w:cs="Courier New"/>
+          <w:color w:val="808080"/>
+          <w:sz w:val="20"/>
+          <w:szCs w:val="20"/>
+          <w:lang w:val="en-US" w:eastAsia="it-IT"/>
+        </w:rPr>
+        <w:br/>
+      </w:r>
+      <w:proofErr w:type="spellStart"/>
+      <w:r>
+        <w:rPr>
+          <w:rFonts w:ascii="Consolas" w:eastAsia="Times New Roman" w:hAnsi="Consolas" w:cs="Courier New"/>
+          <w:color w:val="A9B7C6"/>
+          <w:sz w:val="20"/>
+          <w:szCs w:val="20"/>
+          <w:lang w:val="en-US" w:eastAsia="it-IT"/>
+        </w:rPr>
+        <w:t>TextView</w:t>
+      </w:r>
+      <w:proofErr w:type="spellEnd"/>
+      <w:r>
+        <w:rPr>
+          <w:rFonts w:ascii="Consolas" w:eastAsia="Times New Roman" w:hAnsi="Consolas" w:cs="Courier New"/>
+          <w:color w:val="A9B7C6"/>
+          <w:sz w:val="20"/>
+          <w:szCs w:val="20"/>
+          <w:lang w:val="en-US" w:eastAsia="it-IT"/>
+        </w:rPr>
+        <w:t xml:space="preserve"> </w:t>
+      </w:r>
+      <w:proofErr w:type="spellStart"/>
+      <w:r>
+        <w:rPr>
+          <w:rFonts w:ascii="Consolas" w:eastAsia="Times New Roman" w:hAnsi="Consolas" w:cs="Courier New"/>
+          <w:color w:val="9876AA"/>
+          <w:sz w:val="20"/>
+          <w:szCs w:val="20"/>
+          <w:lang w:val="en-US" w:eastAsia="it-IT"/>
+        </w:rPr>
+        <w:t>stepsCountTextView</w:t>
+      </w:r>
+      <w:proofErr w:type="spellEnd"/>
+      <w:r>
+        <w:rPr>
+          <w:rFonts w:ascii="Consolas" w:eastAsia="Times New Roman" w:hAnsi="Consolas" w:cs="Courier New"/>
+          <w:color w:val="CC7832"/>
+          <w:sz w:val="20"/>
+          <w:szCs w:val="20"/>
+          <w:lang w:val="en-US" w:eastAsia="it-IT"/>
+        </w:rPr>
+        <w:t>;</w:t>
+      </w:r>
+      <w:r>
+        <w:rPr>
+          <w:rFonts w:ascii="Consolas" w:eastAsia="Times New Roman" w:hAnsi="Consolas" w:cs="Courier New"/>
+          <w:color w:val="CC7832"/>
+          <w:sz w:val="20"/>
+          <w:szCs w:val="20"/>
+          <w:lang w:val="en-US" w:eastAsia="it-IT"/>
+        </w:rPr>
+        <w:br/>
+      </w:r>
+      <w:r>
+        <w:rPr>
+          <w:rFonts w:ascii="Consolas" w:eastAsia="Times New Roman" w:hAnsi="Consolas" w:cs="Courier New"/>
+          <w:color w:val="CC7832"/>
+          <w:sz w:val="20"/>
+          <w:szCs w:val="20"/>
+          <w:lang w:val="en-US" w:eastAsia="it-IT"/>
+        </w:rPr>
+        <w:br/>
+      </w:r>
+      <w:r>
+        <w:rPr>
+          <w:rFonts w:ascii="Consolas" w:eastAsia="Times New Roman" w:hAnsi="Consolas" w:cs="Courier New"/>
+          <w:color w:val="808080"/>
+          <w:sz w:val="20"/>
+          <w:szCs w:val="20"/>
+          <w:lang w:val="en-US" w:eastAsia="it-IT"/>
+        </w:rPr>
+        <w:t>//DONE 10</w:t>
+      </w:r>
+      <w:r>
+        <w:rPr>
+          <w:rFonts w:ascii="Consolas" w:eastAsia="Times New Roman" w:hAnsi="Consolas" w:cs="Courier New"/>
+          <w:color w:val="808080"/>
+          <w:sz w:val="20"/>
+          <w:szCs w:val="20"/>
+          <w:lang w:val="en-US" w:eastAsia="it-IT"/>
+        </w:rPr>
+        <w:br/>
+      </w:r>
+      <w:r>
+        <w:rPr>
+          <w:rFonts w:ascii="Consolas" w:eastAsia="Times New Roman" w:hAnsi="Consolas" w:cs="Courier New"/>
+          <w:color w:val="CC7832"/>
+          <w:sz w:val="20"/>
+          <w:szCs w:val="20"/>
+          <w:lang w:val="en-US" w:eastAsia="it-IT"/>
+        </w:rPr>
+        <w:t xml:space="preserve">public </w:t>
+      </w:r>
+      <w:proofErr w:type="spellStart"/>
+      <w:r>
+        <w:rPr>
+          <w:rFonts w:ascii="Consolas" w:eastAsia="Times New Roman" w:hAnsi="Consolas" w:cs="Courier New"/>
+          <w:color w:val="FFC66D"/>
+          <w:sz w:val="20"/>
+          <w:szCs w:val="20"/>
+          <w:lang w:val="en-US" w:eastAsia="it-IT"/>
+        </w:rPr>
+        <w:t>StepCounterListener</w:t>
+      </w:r>
+      <w:proofErr w:type="spellEnd"/>
+      <w:r>
+        <w:rPr>
+          <w:rFonts w:ascii="Consolas" w:eastAsia="Times New Roman" w:hAnsi="Consolas" w:cs="Courier New"/>
+          <w:color w:val="A9B7C6"/>
+          <w:sz w:val="20"/>
+          <w:szCs w:val="20"/>
+          <w:lang w:val="en-US" w:eastAsia="it-IT"/>
+        </w:rPr>
+        <w:t>(</w:t>
+      </w:r>
+      <w:proofErr w:type="spellStart"/>
+      <w:r>
+        <w:rPr>
+          <w:rFonts w:ascii="Consolas" w:eastAsia="Times New Roman" w:hAnsi="Consolas" w:cs="Courier New"/>
+          <w:color w:val="A9B7C6"/>
+          <w:sz w:val="20"/>
+          <w:szCs w:val="20"/>
+          <w:lang w:val="en-US" w:eastAsia="it-IT"/>
+        </w:rPr>
+        <w:t>TextView</w:t>
+      </w:r>
+      <w:proofErr w:type="spellEnd"/>
+      <w:r>
+        <w:rPr>
+          <w:rFonts w:ascii="Consolas" w:eastAsia="Times New Roman" w:hAnsi="Consolas" w:cs="Courier New"/>
+          <w:color w:val="A9B7C6"/>
+          <w:sz w:val="20"/>
+          <w:szCs w:val="20"/>
+          <w:lang w:val="en-US" w:eastAsia="it-IT"/>
+        </w:rPr>
+        <w:t xml:space="preserve"> tv){</w:t>
+      </w:r>
+      <w:r>
+        <w:rPr>
+          <w:rFonts w:ascii="Consolas" w:eastAsia="Times New Roman" w:hAnsi="Consolas" w:cs="Courier New"/>
+          <w:color w:val="A9B7C6"/>
+          <w:sz w:val="20"/>
+          <w:szCs w:val="20"/>
+          <w:lang w:val="en-US" w:eastAsia="it-IT"/>
+        </w:rPr>
+        <w:br/>
+        <w:t xml:space="preserve">    </w:t>
+      </w:r>
+      <w:proofErr w:type="spellStart"/>
+      <w:r>
+        <w:rPr>
+          <w:rFonts w:ascii="Consolas" w:eastAsia="Times New Roman" w:hAnsi="Consolas" w:cs="Courier New"/>
+          <w:color w:val="9876AA"/>
+          <w:sz w:val="20"/>
+          <w:szCs w:val="20"/>
+          <w:lang w:val="en-US" w:eastAsia="it-IT"/>
+        </w:rPr>
+        <w:t>stepsCountTextView</w:t>
+      </w:r>
+      <w:proofErr w:type="spellEnd"/>
+      <w:r>
+        <w:rPr>
+          <w:rFonts w:ascii="Consolas" w:eastAsia="Times New Roman" w:hAnsi="Consolas" w:cs="Courier New"/>
+          <w:color w:val="9876AA"/>
+          <w:sz w:val="20"/>
+          <w:szCs w:val="20"/>
+          <w:lang w:val="en-US" w:eastAsia="it-IT"/>
+        </w:rPr>
+        <w:t xml:space="preserve"> </w:t>
+      </w:r>
+      <w:r>
+        <w:rPr>
+          <w:rFonts w:ascii="Consolas" w:eastAsia="Times New Roman" w:hAnsi="Consolas" w:cs="Courier New"/>
+          <w:color w:val="A9B7C6"/>
+          <w:sz w:val="20"/>
+          <w:szCs w:val="20"/>
+          <w:lang w:val="en-US" w:eastAsia="it-IT"/>
+        </w:rPr>
+        <w:t>= tv</w:t>
+      </w:r>
+      <w:r>
+        <w:rPr>
+          <w:rFonts w:ascii="Consolas" w:eastAsia="Times New Roman" w:hAnsi="Consolas" w:cs="Courier New"/>
+          <w:color w:val="CC7832"/>
+          <w:sz w:val="20"/>
+          <w:szCs w:val="20"/>
+          <w:lang w:val="en-US" w:eastAsia="it-IT"/>
+        </w:rPr>
+        <w:t>;</w:t>
+      </w:r>
+      <w:r>
+        <w:rPr>
+          <w:rFonts w:ascii="Consolas" w:eastAsia="Times New Roman" w:hAnsi="Consolas" w:cs="Courier New"/>
+          <w:color w:val="CC7832"/>
+          <w:sz w:val="20"/>
+          <w:szCs w:val="20"/>
+          <w:lang w:val="en-US" w:eastAsia="it-IT"/>
+        </w:rPr>
+        <w:br/>
+      </w:r>
+      <w:r>
+        <w:rPr>
+          <w:rFonts w:ascii="Consolas" w:eastAsia="Times New Roman" w:hAnsi="Consolas" w:cs="Courier New"/>
+          <w:color w:val="A9B7C6"/>
+          <w:sz w:val="20"/>
+          <w:szCs w:val="20"/>
+          <w:lang w:val="en-US" w:eastAsia="it-IT"/>
+        </w:rPr>
+        <w:t>}</w:t>
+      </w:r>
+    </w:p>
+    <w:p>
+      <w:pPr>
+        <w:pStyle w:val="PreformattatoHTML"/>
+        <w:shd w:val="clear" w:color="auto" w:fill="2B2B2B"/>
+        <w:rPr>
+          <w:rFonts w:ascii="Consolas" w:hAnsi="Consolas"/>
+          <w:color w:val="808080"/>
+          <w:lang w:val="en-US"/>
+        </w:rPr>
+      </w:pPr>
+      <w:r>
+        <w:rPr>
+          <w:rFonts w:ascii="Consolas" w:hAnsi="Consolas"/>
+          <w:color w:val="808080"/>
+          <w:lang w:val="en-US"/>
+        </w:rPr>
+        <w:t>…….</w:t>
+      </w:r>
+    </w:p>
+    <w:p>
+      <w:pPr>
+        <w:pStyle w:val="PreformattatoHTML"/>
+        <w:shd w:val="clear" w:color="auto" w:fill="2B2B2B"/>
+        <w:rPr>
+          <w:rFonts w:ascii="Consolas" w:hAnsi="Consolas"/>
+          <w:color w:val="808080"/>
+          <w:lang w:val="en-US"/>
+        </w:rPr>
+      </w:pPr>
+    </w:p>
+    <w:p>
+      <w:pPr>
+        <w:shd w:val="clear" w:color="auto" w:fill="2B2B2B"/>
+        <w:tabs>
+          <w:tab w:val="left" w:pos="916"/>
+          <w:tab w:val="left" w:pos="1832"/>
+          <w:tab w:val="left" w:pos="2748"/>
+          <w:tab w:val="left" w:pos="3664"/>
+          <w:tab w:val="left" w:pos="4580"/>
+          <w:tab w:val="left" w:pos="5496"/>
+          <w:tab w:val="left" w:pos="6412"/>
+          <w:tab w:val="left" w:pos="7328"/>
+          <w:tab w:val="left" w:pos="8244"/>
+          <w:tab w:val="left" w:pos="9160"/>
+          <w:tab w:val="left" w:pos="10076"/>
+          <w:tab w:val="left" w:pos="10992"/>
+          <w:tab w:val="left" w:pos="11908"/>
+          <w:tab w:val="left" w:pos="12824"/>
+          <w:tab w:val="left" w:pos="13740"/>
+          <w:tab w:val="left" w:pos="14656"/>
+        </w:tabs>
+        <w:spacing w:after="0" w:line="240" w:lineRule="auto"/>
+        <w:rPr>
+          <w:rFonts w:ascii="Consolas" w:eastAsia="Times New Roman" w:hAnsi="Consolas" w:cs="Courier New"/>
+          <w:color w:val="A9B7C6"/>
+          <w:sz w:val="20"/>
+          <w:szCs w:val="20"/>
+          <w:lang w:eastAsia="it-IT"/>
+        </w:rPr>
+      </w:pPr>
+      <w:proofErr w:type="spellStart"/>
+      <w:r>
+        <w:rPr>
+          <w:rFonts w:ascii="Consolas" w:eastAsia="Times New Roman" w:hAnsi="Consolas" w:cs="Courier New"/>
+          <w:color w:val="9876AA"/>
+          <w:sz w:val="20"/>
+          <w:szCs w:val="20"/>
+          <w:lang w:eastAsia="it-IT"/>
+        </w:rPr>
+        <w:t>listener</w:t>
+      </w:r>
+      <w:proofErr w:type="spellEnd"/>
+      <w:r>
+        <w:rPr>
+          <w:rFonts w:ascii="Consolas" w:eastAsia="Times New Roman" w:hAnsi="Consolas" w:cs="Courier New"/>
+          <w:color w:val="9876AA"/>
+          <w:sz w:val="20"/>
+          <w:szCs w:val="20"/>
+          <w:lang w:eastAsia="it-IT"/>
+        </w:rPr>
+        <w:t xml:space="preserve"> </w:t>
+      </w:r>
+      <w:r>
+        <w:rPr>
+          <w:rFonts w:ascii="Consolas" w:eastAsia="Times New Roman" w:hAnsi="Consolas" w:cs="Courier New"/>
+          <w:color w:val="A9B7C6"/>
+          <w:sz w:val="20"/>
+          <w:szCs w:val="20"/>
+          <w:lang w:eastAsia="it-IT"/>
+        </w:rPr>
+        <w:t xml:space="preserve">= </w:t>
+      </w:r>
+      <w:r>
+        <w:rPr>
+          <w:rFonts w:ascii="Consolas" w:eastAsia="Times New Roman" w:hAnsi="Consolas" w:cs="Courier New"/>
+          <w:color w:val="CC7832"/>
+          <w:sz w:val="20"/>
+          <w:szCs w:val="20"/>
+          <w:lang w:eastAsia="it-IT"/>
+        </w:rPr>
+        <w:t xml:space="preserve">new </w:t>
+      </w:r>
+      <w:proofErr w:type="spellStart"/>
+      <w:r>
+        <w:rPr>
+          <w:rFonts w:ascii="Consolas" w:eastAsia="Times New Roman" w:hAnsi="Consolas" w:cs="Courier New"/>
+          <w:color w:val="A9B7C6"/>
+          <w:sz w:val="20"/>
+          <w:szCs w:val="20"/>
+          <w:lang w:eastAsia="it-IT"/>
+        </w:rPr>
+        <w:t>StepCounterListener</w:t>
+      </w:r>
+      <w:proofErr w:type="spellEnd"/>
+      <w:r>
+        <w:rPr>
+          <w:rFonts w:ascii="Consolas" w:eastAsia="Times New Roman" w:hAnsi="Consolas" w:cs="Courier New"/>
+          <w:color w:val="A9B7C6"/>
+          <w:sz w:val="20"/>
+          <w:szCs w:val="20"/>
+          <w:lang w:eastAsia="it-IT"/>
+        </w:rPr>
+        <w:t>(</w:t>
+      </w:r>
+      <w:proofErr w:type="spellStart"/>
+      <w:r>
+        <w:rPr>
+          <w:rFonts w:ascii="Consolas" w:eastAsia="Times New Roman" w:hAnsi="Consolas" w:cs="Courier New"/>
+          <w:color w:val="9876AA"/>
+          <w:sz w:val="20"/>
+          <w:szCs w:val="20"/>
+          <w:lang w:eastAsia="it-IT"/>
+        </w:rPr>
+        <w:t>stepsCountTextView</w:t>
+      </w:r>
+      <w:proofErr w:type="spellEnd"/>
+      <w:r>
+        <w:rPr>
+          <w:rFonts w:ascii="Consolas" w:eastAsia="Times New Roman" w:hAnsi="Consolas" w:cs="Courier New"/>
+          <w:color w:val="A9B7C6"/>
+          <w:sz w:val="20"/>
+          <w:szCs w:val="20"/>
+          <w:lang w:eastAsia="it-IT"/>
+        </w:rPr>
+        <w:t>)</w:t>
+      </w:r>
+      <w:r>
+        <w:rPr>
+          <w:rFonts w:ascii="Consolas" w:eastAsia="Times New Roman" w:hAnsi="Consolas" w:cs="Courier New"/>
+          <w:color w:val="CC7832"/>
+          <w:sz w:val="20"/>
+          <w:szCs w:val="20"/>
+          <w:lang w:eastAsia="it-IT"/>
+        </w:rPr>
+        <w:t>;</w:t>
+      </w:r>
+    </w:p>
+    <w:p>
+      <w:pPr>
+        <w:pStyle w:val="PreformattatoHTML"/>
+        <w:shd w:val="clear" w:color="auto" w:fill="2B2B2B"/>
+        <w:rPr>
+          <w:rFonts w:ascii="Consolas" w:hAnsi="Consolas"/>
+          <w:color w:val="808080"/>
+          <w:lang w:val="en-US"/>
+        </w:rPr>
+      </w:pPr>
+    </w:p>
+    <w:p>
+      <w:pPr>
+        <w:pStyle w:val="PreformattatoHTML"/>
+        <w:shd w:val="clear" w:color="auto" w:fill="2B2B2B"/>
+        <w:rPr>
+          <w:rFonts w:ascii="Consolas" w:hAnsi="Consolas"/>
+          <w:color w:val="808080"/>
+          <w:lang w:val="en-US"/>
+        </w:rPr>
+      </w:pPr>
+      <w:r>
+        <w:rPr>
+          <w:rFonts w:ascii="Consolas" w:hAnsi="Consolas"/>
+          <w:color w:val="808080"/>
+          <w:lang w:val="en-US"/>
+        </w:rPr>
+        <w:t>…</w:t>
+      </w:r>
+    </w:p>
+    <w:p>
+      <w:pPr>
+        <w:pStyle w:val="PreformattatoHTML"/>
+        <w:shd w:val="clear" w:color="auto" w:fill="2B2B2B"/>
+        <w:rPr>
+          <w:rFonts w:ascii="Consolas" w:hAnsi="Consolas"/>
+          <w:color w:val="808080"/>
+          <w:lang w:val="en-US"/>
+        </w:rPr>
+      </w:pPr>
+    </w:p>
+    <w:p>
+      <w:pPr>
+        <w:pStyle w:val="PreformattatoHTML"/>
+        <w:shd w:val="clear" w:color="auto" w:fill="2B2B2B"/>
+        <w:rPr>
+          <w:rFonts w:ascii="Consolas" w:hAnsi="Consolas"/>
+          <w:color w:val="A9B7C6"/>
+          <w:lang w:val="en-US"/>
+        </w:rPr>
+      </w:pPr>
+      <w:r>
+        <w:rPr>
+          <w:rFonts w:ascii="Consolas" w:hAnsi="Consolas"/>
+          <w:color w:val="808080"/>
+          <w:lang w:val="en-US"/>
+        </w:rPr>
         <w:t>// case Step detector</w:t>
       </w:r>
       <w:r>
@@ -918,6 +1609,7 @@
         </w:rPr>
         <w:t xml:space="preserve">case </w:t>
       </w:r>
+      <w:proofErr w:type="spellStart"/>
       <w:r>
         <w:rPr>
           <w:rFonts w:ascii="Consolas" w:hAnsi="Consolas"/>
@@ -936,6 +1628,7 @@
         </w:rPr>
         <w:t>TYPE_STEP_DETECTOR</w:t>
       </w:r>
+      <w:proofErr w:type="spellEnd"/>
       <w:r>
         <w:rPr>
           <w:rFonts w:ascii="Consolas" w:hAnsi="Consolas"/>
@@ -955,255 +1648,1311 @@
       <w:r>
         <w:rPr>
           <w:rFonts w:ascii="Consolas" w:hAnsi="Consolas"/>
-          <w:color w:val="A9B7C6"/>
-          <w:lang w:val="en-US"/>
+          <w:color w:val="CC7832"/>
+          <w:lang w:val="en-US"/>
+        </w:rPr>
+        <w:br/>
+        <w:t xml:space="preserve">        </w:t>
+      </w:r>
+      <w:proofErr w:type="spellStart"/>
+      <w:r>
+        <w:rPr>
+          <w:rFonts w:ascii="Consolas" w:hAnsi="Consolas"/>
+          <w:color w:val="A9B7C6"/>
+          <w:lang w:val="en-US"/>
+        </w:rPr>
+        <w:t>countSteps</w:t>
+      </w:r>
+      <w:proofErr w:type="spellEnd"/>
+      <w:r>
+        <w:rPr>
+          <w:rFonts w:ascii="Consolas" w:hAnsi="Consolas"/>
+          <w:color w:val="A9B7C6"/>
+          <w:lang w:val="en-US"/>
+        </w:rPr>
+        <w:t>(steps)</w:t>
+      </w:r>
+      <w:r>
+        <w:rPr>
+          <w:rFonts w:ascii="Consolas" w:hAnsi="Consolas"/>
+          <w:color w:val="CC7832"/>
+          <w:lang w:val="en-US"/>
+        </w:rPr>
+        <w:t>;</w:t>
+      </w:r>
+    </w:p>
+    <w:p>
+      <w:pPr>
+        <w:pStyle w:val="PreformattatoHTML"/>
+        <w:shd w:val="clear" w:color="auto" w:fill="2B2B2B"/>
+        <w:rPr>
+          <w:rFonts w:ascii="Consolas" w:hAnsi="Consolas"/>
+          <w:color w:val="CC7832"/>
+          <w:lang w:val="en-US"/>
+        </w:rPr>
+      </w:pPr>
+    </w:p>
+    <w:p>
+      <w:pPr>
+        <w:pStyle w:val="PreformattatoHTML"/>
+        <w:shd w:val="clear" w:color="auto" w:fill="2B2B2B"/>
+        <w:rPr>
+          <w:rFonts w:ascii="Consolas" w:hAnsi="Consolas"/>
+          <w:color w:val="CC7832"/>
+          <w:lang w:val="en-US"/>
+        </w:rPr>
+      </w:pPr>
+    </w:p>
+    <w:p>
+      <w:pPr>
+        <w:pStyle w:val="PreformattatoHTML"/>
+        <w:shd w:val="clear" w:color="auto" w:fill="2B2B2B"/>
+        <w:rPr>
+          <w:rFonts w:ascii="Consolas" w:hAnsi="Consolas"/>
+          <w:color w:val="A9B7C6"/>
+          <w:lang w:val="en-US"/>
+        </w:rPr>
+      </w:pPr>
+      <w:r>
+        <w:rPr>
+          <w:rFonts w:ascii="Consolas" w:hAnsi="Consolas"/>
+          <w:color w:val="CC7832"/>
+          <w:lang w:val="en-US"/>
+        </w:rPr>
+        <w:t xml:space="preserve">private void </w:t>
+      </w:r>
+      <w:proofErr w:type="spellStart"/>
+      <w:r>
+        <w:rPr>
+          <w:rFonts w:ascii="Consolas" w:hAnsi="Consolas"/>
+          <w:color w:val="FFC66D"/>
+          <w:lang w:val="en-US"/>
+        </w:rPr>
+        <w:t>countSteps</w:t>
+      </w:r>
+      <w:proofErr w:type="spellEnd"/>
+      <w:r>
+        <w:rPr>
+          <w:rFonts w:ascii="Consolas" w:hAnsi="Consolas"/>
+          <w:color w:val="A9B7C6"/>
+          <w:lang w:val="en-US"/>
+        </w:rPr>
+        <w:t>(</w:t>
+      </w:r>
+      <w:r>
+        <w:rPr>
+          <w:rFonts w:ascii="Consolas" w:hAnsi="Consolas"/>
+          <w:color w:val="CC7832"/>
+          <w:lang w:val="en-US"/>
+        </w:rPr>
+        <w:t xml:space="preserve">float </w:t>
+      </w:r>
+      <w:r>
+        <w:rPr>
+          <w:rFonts w:ascii="Consolas" w:hAnsi="Consolas"/>
+          <w:color w:val="A9B7C6"/>
+          <w:lang w:val="en-US"/>
+        </w:rPr>
+        <w:t>step) {</w:t>
+      </w:r>
+      <w:r>
+        <w:rPr>
+          <w:rFonts w:ascii="Consolas" w:hAnsi="Consolas"/>
+          <w:color w:val="A9B7C6"/>
+          <w:lang w:val="en-US"/>
+        </w:rPr>
+        <w:br/>
+      </w:r>
+      <w:r>
+        <w:rPr>
+          <w:rFonts w:ascii="Consolas" w:hAnsi="Consolas"/>
+          <w:color w:val="A9B7C6"/>
+          <w:lang w:val="en-US"/>
+        </w:rPr>
+        <w:br/>
+        <w:t xml:space="preserve">        </w:t>
+      </w:r>
+      <w:proofErr w:type="spellStart"/>
+      <w:r>
+        <w:rPr>
+          <w:rFonts w:ascii="Consolas" w:hAnsi="Consolas"/>
+          <w:color w:val="A9B7C6"/>
+          <w:lang w:val="en-US"/>
+        </w:rPr>
+        <w:t>Log.</w:t>
+      </w:r>
+      <w:r>
+        <w:rPr>
+          <w:rFonts w:ascii="Consolas" w:hAnsi="Consolas"/>
+          <w:i/>
+          <w:iCs/>
+          <w:color w:val="A9B7C6"/>
+          <w:lang w:val="en-US"/>
+        </w:rPr>
+        <w:t>d</w:t>
+      </w:r>
+      <w:proofErr w:type="spellEnd"/>
+      <w:r>
+        <w:rPr>
+          <w:rFonts w:ascii="Consolas" w:hAnsi="Consolas"/>
+          <w:color w:val="A9B7C6"/>
+          <w:lang w:val="en-US"/>
+        </w:rPr>
+        <w:t>(</w:t>
+      </w:r>
+      <w:r>
+        <w:rPr>
+          <w:rFonts w:ascii="Consolas" w:hAnsi="Consolas"/>
+          <w:color w:val="6A8759"/>
+          <w:lang w:val="en-US"/>
+        </w:rPr>
+        <w:t>"STEPS"</w:t>
+      </w:r>
+      <w:r>
+        <w:rPr>
+          <w:rFonts w:ascii="Consolas" w:hAnsi="Consolas"/>
+          <w:color w:val="CC7832"/>
+          <w:lang w:val="en-US"/>
+        </w:rPr>
+        <w:t xml:space="preserve">, </w:t>
+      </w:r>
+      <w:r>
+        <w:rPr>
+          <w:rFonts w:ascii="Consolas" w:hAnsi="Consolas"/>
+          <w:color w:val="6A8759"/>
+          <w:lang w:val="en-US"/>
+        </w:rPr>
+        <w:t xml:space="preserve">"Value: " </w:t>
+      </w:r>
+      <w:r>
+        <w:rPr>
+          <w:rFonts w:ascii="Consolas" w:hAnsi="Consolas"/>
+          <w:color w:val="A9B7C6"/>
+          <w:lang w:val="en-US"/>
+        </w:rPr>
+        <w:t xml:space="preserve">+ </w:t>
+      </w:r>
+      <w:proofErr w:type="spellStart"/>
+      <w:r>
+        <w:rPr>
+          <w:rFonts w:ascii="Consolas" w:hAnsi="Consolas"/>
+          <w:color w:val="A9B7C6"/>
+          <w:lang w:val="en-US"/>
+        </w:rPr>
+        <w:t>String.</w:t>
+      </w:r>
+      <w:r>
+        <w:rPr>
+          <w:rFonts w:ascii="Consolas" w:hAnsi="Consolas"/>
+          <w:i/>
+          <w:iCs/>
+          <w:color w:val="A9B7C6"/>
+          <w:lang w:val="en-US"/>
+        </w:rPr>
+        <w:t>valueOf</w:t>
+      </w:r>
+      <w:proofErr w:type="spellEnd"/>
+      <w:r>
+        <w:rPr>
+          <w:rFonts w:ascii="Consolas" w:hAnsi="Consolas"/>
+          <w:color w:val="A9B7C6"/>
+          <w:lang w:val="en-US"/>
+        </w:rPr>
+        <w:t>(step))</w:t>
+      </w:r>
+      <w:r>
+        <w:rPr>
+          <w:rFonts w:ascii="Consolas" w:hAnsi="Consolas"/>
+          <w:color w:val="CC7832"/>
+          <w:lang w:val="en-US"/>
+        </w:rPr>
+        <w:t>;</w:t>
+      </w:r>
+      <w:r>
+        <w:rPr>
+          <w:rFonts w:ascii="Consolas" w:hAnsi="Consolas"/>
+          <w:color w:val="CC7832"/>
+          <w:lang w:val="en-US"/>
+        </w:rPr>
+        <w:br/>
+      </w:r>
+      <w:r>
+        <w:rPr>
+          <w:rFonts w:ascii="Consolas" w:hAnsi="Consolas"/>
+          <w:color w:val="CC7832"/>
+          <w:lang w:val="en-US"/>
+        </w:rPr>
+        <w:br/>
+      </w:r>
+      <w:r>
+        <w:rPr>
+          <w:rFonts w:ascii="Consolas" w:hAnsi="Consolas"/>
+          <w:color w:val="A9B7C6"/>
+          <w:lang w:val="en-US"/>
+        </w:rPr>
+        <w:t>}</w:t>
+      </w:r>
+    </w:p>
+    <w:p>
+      <w:pPr>
+        <w:pStyle w:val="PreformattatoHTML"/>
+        <w:shd w:val="clear" w:color="auto" w:fill="2B2B2B"/>
+        <w:rPr>
+          <w:rFonts w:ascii="Consolas" w:hAnsi="Consolas"/>
+          <w:color w:val="A9B7C6"/>
+          <w:lang w:val="en-US"/>
+        </w:rPr>
+      </w:pPr>
+    </w:p>
+    <w:p>
+      <w:pPr>
+        <w:shd w:val="clear" w:color="auto" w:fill="2B2B2B"/>
+        <w:tabs>
+          <w:tab w:val="left" w:pos="916"/>
+          <w:tab w:val="left" w:pos="1832"/>
+          <w:tab w:val="left" w:pos="2748"/>
+          <w:tab w:val="left" w:pos="3664"/>
+          <w:tab w:val="left" w:pos="4580"/>
+          <w:tab w:val="left" w:pos="5496"/>
+          <w:tab w:val="left" w:pos="6412"/>
+          <w:tab w:val="left" w:pos="7328"/>
+          <w:tab w:val="left" w:pos="8244"/>
+          <w:tab w:val="left" w:pos="9160"/>
+          <w:tab w:val="left" w:pos="10076"/>
+          <w:tab w:val="left" w:pos="10992"/>
+          <w:tab w:val="left" w:pos="11908"/>
+          <w:tab w:val="left" w:pos="12824"/>
+          <w:tab w:val="left" w:pos="13740"/>
+          <w:tab w:val="left" w:pos="14656"/>
+        </w:tabs>
+        <w:spacing w:after="0" w:line="240" w:lineRule="auto"/>
+        <w:rPr>
+          <w:rFonts w:ascii="Consolas" w:eastAsia="Times New Roman" w:hAnsi="Consolas" w:cs="Courier New"/>
+          <w:color w:val="A9B7C6"/>
+          <w:sz w:val="20"/>
+          <w:szCs w:val="20"/>
+          <w:lang w:val="en-US" w:eastAsia="it-IT"/>
+        </w:rPr>
+      </w:pPr>
+      <w:r>
+        <w:rPr>
+          <w:rFonts w:ascii="Consolas" w:eastAsia="Times New Roman" w:hAnsi="Consolas" w:cs="Courier New"/>
+          <w:color w:val="CC7832"/>
+          <w:sz w:val="20"/>
+          <w:szCs w:val="20"/>
+          <w:lang w:val="en-US" w:eastAsia="it-IT"/>
+        </w:rPr>
+        <w:t xml:space="preserve">for </w:t>
+      </w:r>
+      <w:r>
+        <w:rPr>
+          <w:rFonts w:ascii="Consolas" w:eastAsia="Times New Roman" w:hAnsi="Consolas" w:cs="Courier New"/>
+          <w:color w:val="A9B7C6"/>
+          <w:sz w:val="20"/>
+          <w:szCs w:val="20"/>
+          <w:lang w:val="en-US" w:eastAsia="it-IT"/>
+        </w:rPr>
+        <w:t>(</w:t>
+      </w:r>
+      <w:r>
+        <w:rPr>
+          <w:rFonts w:ascii="Consolas" w:eastAsia="Times New Roman" w:hAnsi="Consolas" w:cs="Courier New"/>
+          <w:color w:val="CC7832"/>
+          <w:sz w:val="20"/>
+          <w:szCs w:val="20"/>
+          <w:lang w:val="en-US" w:eastAsia="it-IT"/>
+        </w:rPr>
+        <w:t xml:space="preserve">int </w:t>
+      </w:r>
+      <w:proofErr w:type="spellStart"/>
+      <w:r>
+        <w:rPr>
+          <w:rFonts w:ascii="Consolas" w:eastAsia="Times New Roman" w:hAnsi="Consolas" w:cs="Courier New"/>
+          <w:color w:val="A9B7C6"/>
+          <w:sz w:val="20"/>
+          <w:szCs w:val="20"/>
+          <w:lang w:val="en-US" w:eastAsia="it-IT"/>
+        </w:rPr>
+        <w:t>i</w:t>
+      </w:r>
+      <w:proofErr w:type="spellEnd"/>
+      <w:r>
+        <w:rPr>
+          <w:rFonts w:ascii="Consolas" w:eastAsia="Times New Roman" w:hAnsi="Consolas" w:cs="Courier New"/>
+          <w:color w:val="A9B7C6"/>
+          <w:sz w:val="20"/>
+          <w:szCs w:val="20"/>
+          <w:lang w:val="en-US" w:eastAsia="it-IT"/>
+        </w:rPr>
+        <w:t xml:space="preserve"> = </w:t>
+      </w:r>
+      <w:r>
+        <w:rPr>
+          <w:rFonts w:ascii="Consolas" w:eastAsia="Times New Roman" w:hAnsi="Consolas" w:cs="Courier New"/>
+          <w:color w:val="6897BB"/>
+          <w:sz w:val="20"/>
+          <w:szCs w:val="20"/>
+          <w:lang w:val="en-US" w:eastAsia="it-IT"/>
+        </w:rPr>
+        <w:t>0</w:t>
+      </w:r>
+      <w:r>
+        <w:rPr>
+          <w:rFonts w:ascii="Consolas" w:eastAsia="Times New Roman" w:hAnsi="Consolas" w:cs="Courier New"/>
+          <w:color w:val="CC7832"/>
+          <w:sz w:val="20"/>
+          <w:szCs w:val="20"/>
+          <w:lang w:val="en-US" w:eastAsia="it-IT"/>
+        </w:rPr>
+        <w:t xml:space="preserve">; </w:t>
+      </w:r>
+      <w:proofErr w:type="spellStart"/>
+      <w:r>
+        <w:rPr>
+          <w:rFonts w:ascii="Consolas" w:eastAsia="Times New Roman" w:hAnsi="Consolas" w:cs="Courier New"/>
+          <w:color w:val="A9B7C6"/>
+          <w:sz w:val="20"/>
+          <w:szCs w:val="20"/>
+          <w:lang w:val="en-US" w:eastAsia="it-IT"/>
+        </w:rPr>
+        <w:t>i</w:t>
+      </w:r>
+      <w:proofErr w:type="spellEnd"/>
+      <w:r>
+        <w:rPr>
+          <w:rFonts w:ascii="Consolas" w:eastAsia="Times New Roman" w:hAnsi="Consolas" w:cs="Courier New"/>
+          <w:color w:val="A9B7C6"/>
+          <w:sz w:val="20"/>
+          <w:szCs w:val="20"/>
+          <w:lang w:val="en-US" w:eastAsia="it-IT"/>
+        </w:rPr>
+        <w:t xml:space="preserve"> &lt; </w:t>
+      </w:r>
+      <w:proofErr w:type="spellStart"/>
+      <w:r>
+        <w:rPr>
+          <w:rFonts w:ascii="Consolas" w:eastAsia="Times New Roman" w:hAnsi="Consolas" w:cs="Courier New"/>
+          <w:color w:val="A9B7C6"/>
+          <w:sz w:val="20"/>
+          <w:szCs w:val="20"/>
+          <w:lang w:val="en-US" w:eastAsia="it-IT"/>
+        </w:rPr>
+        <w:t>dataPointList.size</w:t>
+      </w:r>
+      <w:proofErr w:type="spellEnd"/>
+      <w:r>
+        <w:rPr>
+          <w:rFonts w:ascii="Consolas" w:eastAsia="Times New Roman" w:hAnsi="Consolas" w:cs="Courier New"/>
+          <w:color w:val="A9B7C6"/>
+          <w:sz w:val="20"/>
+          <w:szCs w:val="20"/>
+          <w:lang w:val="en-US" w:eastAsia="it-IT"/>
+        </w:rPr>
+        <w:t>()</w:t>
+      </w:r>
+      <w:r>
+        <w:rPr>
+          <w:rFonts w:ascii="Consolas" w:eastAsia="Times New Roman" w:hAnsi="Consolas" w:cs="Courier New"/>
+          <w:color w:val="CC7832"/>
+          <w:sz w:val="20"/>
+          <w:szCs w:val="20"/>
+          <w:lang w:val="en-US" w:eastAsia="it-IT"/>
+        </w:rPr>
+        <w:t xml:space="preserve">; </w:t>
+      </w:r>
+      <w:proofErr w:type="spellStart"/>
+      <w:r>
+        <w:rPr>
+          <w:rFonts w:ascii="Consolas" w:eastAsia="Times New Roman" w:hAnsi="Consolas" w:cs="Courier New"/>
+          <w:color w:val="A9B7C6"/>
+          <w:sz w:val="20"/>
+          <w:szCs w:val="20"/>
+          <w:lang w:val="en-US" w:eastAsia="it-IT"/>
+        </w:rPr>
+        <w:t>i</w:t>
+      </w:r>
+      <w:proofErr w:type="spellEnd"/>
+      <w:r>
+        <w:rPr>
+          <w:rFonts w:ascii="Consolas" w:eastAsia="Times New Roman" w:hAnsi="Consolas" w:cs="Courier New"/>
+          <w:color w:val="A9B7C6"/>
+          <w:sz w:val="20"/>
+          <w:szCs w:val="20"/>
+          <w:lang w:val="en-US" w:eastAsia="it-IT"/>
+        </w:rPr>
+        <w:t>++) {</w:t>
+      </w:r>
+      <w:r>
+        <w:rPr>
+          <w:rFonts w:ascii="Consolas" w:eastAsia="Times New Roman" w:hAnsi="Consolas" w:cs="Courier New"/>
+          <w:color w:val="A9B7C6"/>
+          <w:sz w:val="20"/>
+          <w:szCs w:val="20"/>
+          <w:lang w:val="en-US" w:eastAsia="it-IT"/>
         </w:rPr>
         <w:br/>
         <w:t xml:space="preserve">    </w:t>
       </w:r>
       <w:r>
         <w:rPr>
-          <w:rFonts w:ascii="Consolas" w:hAnsi="Consolas"/>
+          <w:rFonts w:ascii="Consolas" w:eastAsia="Times New Roman" w:hAnsi="Consolas" w:cs="Courier New"/>
           <w:color w:val="CC7832"/>
-          <w:lang w:val="en-US"/>
-        </w:rPr>
-        <w:t xml:space="preserve">float </w:t>
-      </w:r>
-      <w:r>
-        <w:rPr>
-          <w:rFonts w:ascii="Consolas" w:hAnsi="Consolas"/>
-          <w:color w:val="A9B7C6"/>
-          <w:lang w:val="en-US"/>
-        </w:rPr>
-        <w:t xml:space="preserve">steps = </w:t>
-      </w:r>
-      <w:r>
-        <w:rPr>
-          <w:rFonts w:ascii="Consolas" w:hAnsi="Consolas"/>
+          <w:sz w:val="20"/>
+          <w:szCs w:val="20"/>
+          <w:lang w:val="en-US" w:eastAsia="it-IT"/>
+        </w:rPr>
+        <w:t xml:space="preserve">if </w:t>
+      </w:r>
+      <w:r>
+        <w:rPr>
+          <w:rFonts w:ascii="Consolas" w:eastAsia="Times New Roman" w:hAnsi="Consolas" w:cs="Courier New"/>
+          <w:color w:val="A9B7C6"/>
+          <w:sz w:val="20"/>
+          <w:szCs w:val="20"/>
+          <w:lang w:val="en-US" w:eastAsia="it-IT"/>
+        </w:rPr>
+        <w:t>(</w:t>
+      </w:r>
+      <w:proofErr w:type="spellStart"/>
+      <w:r>
+        <w:rPr>
+          <w:rFonts w:ascii="Consolas" w:eastAsia="Times New Roman" w:hAnsi="Consolas" w:cs="Courier New"/>
+          <w:color w:val="A9B7C6"/>
+          <w:sz w:val="20"/>
+          <w:szCs w:val="20"/>
+          <w:lang w:val="en-US" w:eastAsia="it-IT"/>
+        </w:rPr>
+        <w:t>i</w:t>
+      </w:r>
+      <w:proofErr w:type="spellEnd"/>
+      <w:r>
+        <w:rPr>
+          <w:rFonts w:ascii="Consolas" w:eastAsia="Times New Roman" w:hAnsi="Consolas" w:cs="Courier New"/>
+          <w:color w:val="A9B7C6"/>
+          <w:sz w:val="20"/>
+          <w:szCs w:val="20"/>
+          <w:lang w:val="en-US" w:eastAsia="it-IT"/>
+        </w:rPr>
+        <w:t xml:space="preserve"> == </w:t>
+      </w:r>
+      <w:r>
+        <w:rPr>
+          <w:rFonts w:ascii="Consolas" w:eastAsia="Times New Roman" w:hAnsi="Consolas" w:cs="Courier New"/>
           <w:color w:val="6897BB"/>
-          <w:lang w:val="en-US"/>
+          <w:sz w:val="20"/>
+          <w:szCs w:val="20"/>
+          <w:lang w:val="en-US" w:eastAsia="it-IT"/>
         </w:rPr>
         <w:t>0</w:t>
       </w:r>
       <w:r>
         <w:rPr>
-          <w:rFonts w:ascii="Consolas" w:hAnsi="Consolas"/>
-          <w:color w:val="CC7832"/>
-          <w:lang w:val="en-US"/>
-        </w:rPr>
-        <w:t>;</w:t>
-      </w:r>
-      <w:r>
-        <w:rPr>
-          <w:rFonts w:ascii="Consolas" w:hAnsi="Consolas"/>
-          <w:color w:val="CC7832"/>
-          <w:lang w:val="en-US"/>
+          <w:rFonts w:ascii="Consolas" w:eastAsia="Times New Roman" w:hAnsi="Consolas" w:cs="Courier New"/>
+          <w:color w:val="A9B7C6"/>
+          <w:sz w:val="20"/>
+          <w:szCs w:val="20"/>
+          <w:lang w:val="en-US" w:eastAsia="it-IT"/>
+        </w:rPr>
+        <w:t>) {</w:t>
+      </w:r>
+      <w:r>
+        <w:rPr>
+          <w:rFonts w:ascii="Consolas" w:eastAsia="Times New Roman" w:hAnsi="Consolas" w:cs="Courier New"/>
+          <w:color w:val="A9B7C6"/>
+          <w:sz w:val="20"/>
+          <w:szCs w:val="20"/>
+          <w:lang w:val="en-US" w:eastAsia="it-IT"/>
         </w:rPr>
         <w:br/>
-      </w:r>
-      <w:r>
-        <w:rPr>
-          <w:rFonts w:ascii="Consolas" w:hAnsi="Consolas"/>
-          <w:color w:val="808080"/>
-          <w:lang w:val="en-US"/>
-        </w:rPr>
-        <w:t>// Calculate the number of steps</w:t>
-      </w:r>
-      <w:r>
-        <w:rPr>
-          <w:rFonts w:ascii="Consolas" w:hAnsi="Consolas"/>
-          <w:color w:val="808080"/>
-          <w:lang w:val="en-US"/>
+        <w:t xml:space="preserve">    }</w:t>
+      </w:r>
+      <w:r>
+        <w:rPr>
+          <w:rFonts w:ascii="Consolas" w:eastAsia="Times New Roman" w:hAnsi="Consolas" w:cs="Courier New"/>
+          <w:color w:val="A9B7C6"/>
+          <w:sz w:val="20"/>
+          <w:szCs w:val="20"/>
+          <w:lang w:val="en-US" w:eastAsia="it-IT"/>
         </w:rPr>
         <w:br/>
         <w:t xml:space="preserve">    </w:t>
       </w:r>
       <w:r>
         <w:rPr>
-          <w:rFonts w:ascii="Consolas" w:hAnsi="Consolas"/>
+          <w:rFonts w:ascii="Consolas" w:eastAsia="Times New Roman" w:hAnsi="Consolas" w:cs="Courier New"/>
           <w:color w:val="CC7832"/>
-          <w:lang w:val="en-US"/>
-        </w:rPr>
-        <w:t xml:space="preserve">if </w:t>
-      </w:r>
-      <w:r>
-        <w:rPr>
-          <w:rFonts w:ascii="Consolas" w:hAnsi="Consolas"/>
-          <w:color w:val="A9B7C6"/>
-          <w:lang w:val="en-US"/>
-        </w:rPr>
-        <w:t>(steps != (</w:t>
-      </w:r>
-      <w:r>
-        <w:rPr>
-          <w:rFonts w:ascii="Consolas" w:hAnsi="Consolas"/>
-          <w:color w:val="CC7832"/>
-          <w:lang w:val="en-US"/>
-        </w:rPr>
-        <w:t>int</w:t>
-      </w:r>
-      <w:r>
-        <w:rPr>
-          <w:rFonts w:ascii="Consolas" w:hAnsi="Consolas"/>
-          <w:color w:val="A9B7C6"/>
-          <w:lang w:val="en-US"/>
-        </w:rPr>
-        <w:t>) event.</w:t>
-      </w:r>
-      <w:r>
-        <w:rPr>
-          <w:rFonts w:ascii="Consolas" w:hAnsi="Consolas"/>
-          <w:color w:val="9876AA"/>
-          <w:lang w:val="en-US"/>
-        </w:rPr>
-        <w:t>values</w:t>
-      </w:r>
-      <w:r>
-        <w:rPr>
-          <w:rFonts w:ascii="Consolas" w:hAnsi="Consolas"/>
-          <w:color w:val="A9B7C6"/>
-          <w:lang w:val="en-US"/>
-        </w:rPr>
-        <w:t>[</w:t>
-      </w:r>
-      <w:r>
-        <w:rPr>
-          <w:rFonts w:ascii="Consolas" w:hAnsi="Consolas"/>
+          <w:sz w:val="20"/>
+          <w:szCs w:val="20"/>
+          <w:lang w:val="en-US" w:eastAsia="it-IT"/>
+        </w:rPr>
+        <w:t xml:space="preserve">else if </w:t>
+      </w:r>
+      <w:r>
+        <w:rPr>
+          <w:rFonts w:ascii="Consolas" w:eastAsia="Times New Roman" w:hAnsi="Consolas" w:cs="Courier New"/>
+          <w:color w:val="A9B7C6"/>
+          <w:sz w:val="20"/>
+          <w:szCs w:val="20"/>
+          <w:lang w:val="en-US" w:eastAsia="it-IT"/>
+        </w:rPr>
+        <w:t>(</w:t>
+      </w:r>
+      <w:proofErr w:type="spellStart"/>
+      <w:r>
+        <w:rPr>
+          <w:rFonts w:ascii="Consolas" w:eastAsia="Times New Roman" w:hAnsi="Consolas" w:cs="Courier New"/>
+          <w:color w:val="A9B7C6"/>
+          <w:sz w:val="20"/>
+          <w:szCs w:val="20"/>
+          <w:lang w:val="en-US" w:eastAsia="it-IT"/>
+        </w:rPr>
+        <w:t>i</w:t>
+      </w:r>
+      <w:proofErr w:type="spellEnd"/>
+      <w:r>
+        <w:rPr>
+          <w:rFonts w:ascii="Consolas" w:eastAsia="Times New Roman" w:hAnsi="Consolas" w:cs="Courier New"/>
+          <w:color w:val="A9B7C6"/>
+          <w:sz w:val="20"/>
+          <w:szCs w:val="20"/>
+          <w:lang w:val="en-US" w:eastAsia="it-IT"/>
+        </w:rPr>
+        <w:t xml:space="preserve"> &lt; </w:t>
+      </w:r>
+      <w:proofErr w:type="spellStart"/>
+      <w:r>
+        <w:rPr>
+          <w:rFonts w:ascii="Consolas" w:eastAsia="Times New Roman" w:hAnsi="Consolas" w:cs="Courier New"/>
+          <w:color w:val="A9B7C6"/>
+          <w:sz w:val="20"/>
+          <w:szCs w:val="20"/>
+          <w:lang w:val="en-US" w:eastAsia="it-IT"/>
+        </w:rPr>
+        <w:t>dataPointList.size</w:t>
+      </w:r>
+      <w:proofErr w:type="spellEnd"/>
+      <w:r>
+        <w:rPr>
+          <w:rFonts w:ascii="Consolas" w:eastAsia="Times New Roman" w:hAnsi="Consolas" w:cs="Courier New"/>
+          <w:color w:val="A9B7C6"/>
+          <w:sz w:val="20"/>
+          <w:szCs w:val="20"/>
+          <w:lang w:val="en-US" w:eastAsia="it-IT"/>
+        </w:rPr>
+        <w:t xml:space="preserve">() - </w:t>
+      </w:r>
+      <w:r>
+        <w:rPr>
+          <w:rFonts w:ascii="Consolas" w:eastAsia="Times New Roman" w:hAnsi="Consolas" w:cs="Courier New"/>
           <w:color w:val="6897BB"/>
-          <w:lang w:val="en-US"/>
-        </w:rPr>
-        <w:t>0</w:t>
-      </w:r>
-      <w:r>
-        <w:rPr>
-          <w:rFonts w:ascii="Consolas" w:hAnsi="Consolas"/>
-          <w:color w:val="A9B7C6"/>
-          <w:lang w:val="en-US"/>
-        </w:rPr>
-        <w:t xml:space="preserve">]) { </w:t>
-      </w:r>
-      <w:r>
-        <w:rPr>
-          <w:rFonts w:ascii="Consolas" w:hAnsi="Consolas"/>
-          <w:color w:val="808080"/>
-          <w:lang w:val="en-US"/>
-        </w:rPr>
-        <w:t>//steps from STEP_DETECTOR</w:t>
-      </w:r>
-      <w:r>
-        <w:rPr>
-          <w:rFonts w:ascii="Consolas" w:hAnsi="Consolas"/>
-          <w:color w:val="808080"/>
-          <w:lang w:val="en-US"/>
+          <w:sz w:val="20"/>
+          <w:szCs w:val="20"/>
+          <w:lang w:val="en-US" w:eastAsia="it-IT"/>
+        </w:rPr>
+        <w:t>1</w:t>
+      </w:r>
+      <w:r>
+        <w:rPr>
+          <w:rFonts w:ascii="Consolas" w:eastAsia="Times New Roman" w:hAnsi="Consolas" w:cs="Courier New"/>
+          <w:color w:val="A9B7C6"/>
+          <w:sz w:val="20"/>
+          <w:szCs w:val="20"/>
+          <w:lang w:val="en-US" w:eastAsia="it-IT"/>
+        </w:rPr>
+        <w:t>) {</w:t>
+      </w:r>
+      <w:r>
+        <w:rPr>
+          <w:rFonts w:ascii="Consolas" w:eastAsia="Times New Roman" w:hAnsi="Consolas" w:cs="Courier New"/>
+          <w:color w:val="A9B7C6"/>
+          <w:sz w:val="20"/>
+          <w:szCs w:val="20"/>
+          <w:lang w:val="en-US" w:eastAsia="it-IT"/>
         </w:rPr>
         <w:br/>
         <w:t xml:space="preserve">        </w:t>
       </w:r>
-      <w:r>
-        <w:rPr>
-          <w:rFonts w:ascii="Consolas" w:hAnsi="Consolas"/>
-          <w:color w:val="A9B7C6"/>
-          <w:lang w:val="en-US"/>
-        </w:rPr>
-        <w:t>steps = (</w:t>
-      </w:r>
-      <w:r>
-        <w:rPr>
-          <w:rFonts w:ascii="Consolas" w:hAnsi="Consolas"/>
+      <w:proofErr w:type="spellStart"/>
+      <w:r>
+        <w:rPr>
+          <w:rFonts w:ascii="Consolas" w:eastAsia="Times New Roman" w:hAnsi="Consolas" w:cs="Courier New"/>
+          <w:color w:val="A9B7C6"/>
+          <w:sz w:val="20"/>
+          <w:szCs w:val="20"/>
+          <w:lang w:val="en-US" w:eastAsia="it-IT"/>
+        </w:rPr>
+        <w:t>forwardSlope</w:t>
+      </w:r>
+      <w:proofErr w:type="spellEnd"/>
+      <w:r>
+        <w:rPr>
+          <w:rFonts w:ascii="Consolas" w:eastAsia="Times New Roman" w:hAnsi="Consolas" w:cs="Courier New"/>
+          <w:color w:val="A9B7C6"/>
+          <w:sz w:val="20"/>
+          <w:szCs w:val="20"/>
+          <w:lang w:val="en-US" w:eastAsia="it-IT"/>
+        </w:rPr>
+        <w:t xml:space="preserve"> = </w:t>
+      </w:r>
+      <w:proofErr w:type="spellStart"/>
+      <w:r>
+        <w:rPr>
+          <w:rFonts w:ascii="Consolas" w:eastAsia="Times New Roman" w:hAnsi="Consolas" w:cs="Courier New"/>
+          <w:color w:val="A9B7C6"/>
+          <w:sz w:val="20"/>
+          <w:szCs w:val="20"/>
+          <w:lang w:val="en-US" w:eastAsia="it-IT"/>
+        </w:rPr>
+        <w:t>dataPointList.get</w:t>
+      </w:r>
+      <w:proofErr w:type="spellEnd"/>
+      <w:r>
+        <w:rPr>
+          <w:rFonts w:ascii="Consolas" w:eastAsia="Times New Roman" w:hAnsi="Consolas" w:cs="Courier New"/>
+          <w:color w:val="A9B7C6"/>
+          <w:sz w:val="20"/>
+          <w:szCs w:val="20"/>
+          <w:lang w:val="en-US" w:eastAsia="it-IT"/>
+        </w:rPr>
+        <w:t>(</w:t>
+      </w:r>
+      <w:proofErr w:type="spellStart"/>
+      <w:r>
+        <w:rPr>
+          <w:rFonts w:ascii="Consolas" w:eastAsia="Times New Roman" w:hAnsi="Consolas" w:cs="Courier New"/>
+          <w:color w:val="A9B7C6"/>
+          <w:sz w:val="20"/>
+          <w:szCs w:val="20"/>
+          <w:lang w:val="en-US" w:eastAsia="it-IT"/>
+        </w:rPr>
+        <w:t>i</w:t>
+      </w:r>
+      <w:proofErr w:type="spellEnd"/>
+      <w:r>
+        <w:rPr>
+          <w:rFonts w:ascii="Consolas" w:eastAsia="Times New Roman" w:hAnsi="Consolas" w:cs="Courier New"/>
+          <w:color w:val="A9B7C6"/>
+          <w:sz w:val="20"/>
+          <w:szCs w:val="20"/>
+          <w:lang w:val="en-US" w:eastAsia="it-IT"/>
+        </w:rPr>
+        <w:t xml:space="preserve"> + </w:t>
+      </w:r>
+      <w:r>
+        <w:rPr>
+          <w:rFonts w:ascii="Consolas" w:eastAsia="Times New Roman" w:hAnsi="Consolas" w:cs="Courier New"/>
+          <w:color w:val="6897BB"/>
+          <w:sz w:val="20"/>
+          <w:szCs w:val="20"/>
+          <w:lang w:val="en-US" w:eastAsia="it-IT"/>
+        </w:rPr>
+        <w:t>1</w:t>
+      </w:r>
+      <w:r>
+        <w:rPr>
+          <w:rFonts w:ascii="Consolas" w:eastAsia="Times New Roman" w:hAnsi="Consolas" w:cs="Courier New"/>
+          <w:color w:val="A9B7C6"/>
+          <w:sz w:val="20"/>
+          <w:szCs w:val="20"/>
+          <w:lang w:val="en-US" w:eastAsia="it-IT"/>
+        </w:rPr>
+        <w:t xml:space="preserve">) - </w:t>
+      </w:r>
+      <w:proofErr w:type="spellStart"/>
+      <w:r>
+        <w:rPr>
+          <w:rFonts w:ascii="Consolas" w:eastAsia="Times New Roman" w:hAnsi="Consolas" w:cs="Courier New"/>
+          <w:color w:val="A9B7C6"/>
+          <w:sz w:val="20"/>
+          <w:szCs w:val="20"/>
+          <w:lang w:val="en-US" w:eastAsia="it-IT"/>
+        </w:rPr>
+        <w:t>dataPointList.get</w:t>
+      </w:r>
+      <w:proofErr w:type="spellEnd"/>
+      <w:r>
+        <w:rPr>
+          <w:rFonts w:ascii="Consolas" w:eastAsia="Times New Roman" w:hAnsi="Consolas" w:cs="Courier New"/>
+          <w:color w:val="A9B7C6"/>
+          <w:sz w:val="20"/>
+          <w:szCs w:val="20"/>
+          <w:lang w:val="en-US" w:eastAsia="it-IT"/>
+        </w:rPr>
+        <w:t>(</w:t>
+      </w:r>
+      <w:proofErr w:type="spellStart"/>
+      <w:r>
+        <w:rPr>
+          <w:rFonts w:ascii="Consolas" w:eastAsia="Times New Roman" w:hAnsi="Consolas" w:cs="Courier New"/>
+          <w:color w:val="A9B7C6"/>
+          <w:sz w:val="20"/>
+          <w:szCs w:val="20"/>
+          <w:lang w:val="en-US" w:eastAsia="it-IT"/>
+        </w:rPr>
+        <w:t>i</w:t>
+      </w:r>
+      <w:proofErr w:type="spellEnd"/>
+      <w:r>
+        <w:rPr>
+          <w:rFonts w:ascii="Consolas" w:eastAsia="Times New Roman" w:hAnsi="Consolas" w:cs="Courier New"/>
+          <w:color w:val="A9B7C6"/>
+          <w:sz w:val="20"/>
+          <w:szCs w:val="20"/>
+          <w:lang w:val="en-US" w:eastAsia="it-IT"/>
+        </w:rPr>
+        <w:t>)</w:t>
+      </w:r>
+      <w:r>
+        <w:rPr>
+          <w:rFonts w:ascii="Consolas" w:eastAsia="Times New Roman" w:hAnsi="Consolas" w:cs="Courier New"/>
           <w:color w:val="CC7832"/>
-          <w:lang w:val="en-US"/>
-        </w:rPr>
-        <w:t>int</w:t>
-      </w:r>
-      <w:r>
-        <w:rPr>
-          <w:rFonts w:ascii="Consolas" w:hAnsi="Consolas"/>
-          <w:color w:val="A9B7C6"/>
-          <w:lang w:val="en-US"/>
-        </w:rPr>
-        <w:t>) event.</w:t>
-      </w:r>
-      <w:r>
-        <w:rPr>
-          <w:rFonts w:ascii="Consolas" w:hAnsi="Consolas"/>
-          <w:color w:val="9876AA"/>
-          <w:lang w:val="en-US"/>
-        </w:rPr>
-        <w:t>values</w:t>
-      </w:r>
-      <w:r>
-        <w:rPr>
-          <w:rFonts w:ascii="Consolas" w:hAnsi="Consolas"/>
-          <w:color w:val="A9B7C6"/>
-          <w:lang w:val="en-US"/>
-        </w:rPr>
-        <w:t>[</w:t>
-      </w:r>
-      <w:r>
-        <w:rPr>
-          <w:rFonts w:ascii="Consolas" w:hAnsi="Consolas"/>
-          <w:color w:val="6897BB"/>
-          <w:lang w:val="en-US"/>
-        </w:rPr>
-        <w:t>0</w:t>
-      </w:r>
-      <w:r>
-        <w:rPr>
-          <w:rFonts w:ascii="Consolas" w:hAnsi="Consolas"/>
-          <w:color w:val="A9B7C6"/>
-          <w:lang w:val="en-US"/>
-        </w:rPr>
-        <w:t>]</w:t>
-      </w:r>
-      <w:r>
-        <w:rPr>
-          <w:rFonts w:ascii="Consolas" w:hAnsi="Consolas"/>
+          <w:sz w:val="20"/>
+          <w:szCs w:val="20"/>
+          <w:lang w:val="en-US" w:eastAsia="it-IT"/>
+        </w:rPr>
+        <w:t>;</w:t>
+      </w:r>
+      <w:r>
+        <w:rPr>
+          <w:rFonts w:ascii="Consolas" w:eastAsia="Times New Roman" w:hAnsi="Consolas" w:cs="Courier New"/>
           <w:color w:val="CC7832"/>
-          <w:lang w:val="en-US"/>
-        </w:rPr>
-        <w:t>;</w:t>
-      </w:r>
-      <w:r>
-        <w:rPr>
-          <w:rFonts w:ascii="Consolas" w:hAnsi="Consolas"/>
-          <w:color w:val="CC7832"/>
-          <w:lang w:val="en-US"/>
+          <w:sz w:val="20"/>
+          <w:szCs w:val="20"/>
+          <w:lang w:val="en-US" w:eastAsia="it-IT"/>
         </w:rPr>
         <w:br/>
         <w:t xml:space="preserve">        </w:t>
       </w:r>
-      <w:r>
-        <w:rPr>
-          <w:rFonts w:ascii="Consolas" w:hAnsi="Consolas"/>
-          <w:color w:val="A9B7C6"/>
-          <w:lang w:val="en-US"/>
-        </w:rPr>
-        <w:t>countSteps(steps)</w:t>
-      </w:r>
-      <w:r>
-        <w:rPr>
-          <w:rFonts w:ascii="Consolas" w:hAnsi="Consolas"/>
+      <w:proofErr w:type="spellStart"/>
+      <w:r>
+        <w:rPr>
+          <w:rFonts w:ascii="Consolas" w:eastAsia="Times New Roman" w:hAnsi="Consolas" w:cs="Courier New"/>
+          <w:color w:val="A9B7C6"/>
+          <w:sz w:val="20"/>
+          <w:szCs w:val="20"/>
+          <w:lang w:val="en-US" w:eastAsia="it-IT"/>
+        </w:rPr>
+        <w:t>downwardSlope</w:t>
+      </w:r>
+      <w:proofErr w:type="spellEnd"/>
+      <w:r>
+        <w:rPr>
+          <w:rFonts w:ascii="Consolas" w:eastAsia="Times New Roman" w:hAnsi="Consolas" w:cs="Courier New"/>
+          <w:color w:val="A9B7C6"/>
+          <w:sz w:val="20"/>
+          <w:szCs w:val="20"/>
+          <w:lang w:val="en-US" w:eastAsia="it-IT"/>
+        </w:rPr>
+        <w:t xml:space="preserve"> = </w:t>
+      </w:r>
+      <w:proofErr w:type="spellStart"/>
+      <w:r>
+        <w:rPr>
+          <w:rFonts w:ascii="Consolas" w:eastAsia="Times New Roman" w:hAnsi="Consolas" w:cs="Courier New"/>
+          <w:color w:val="A9B7C6"/>
+          <w:sz w:val="20"/>
+          <w:szCs w:val="20"/>
+          <w:lang w:val="en-US" w:eastAsia="it-IT"/>
+        </w:rPr>
+        <w:t>dataPointList.get</w:t>
+      </w:r>
+      <w:proofErr w:type="spellEnd"/>
+      <w:r>
+        <w:rPr>
+          <w:rFonts w:ascii="Consolas" w:eastAsia="Times New Roman" w:hAnsi="Consolas" w:cs="Courier New"/>
+          <w:color w:val="A9B7C6"/>
+          <w:sz w:val="20"/>
+          <w:szCs w:val="20"/>
+          <w:lang w:val="en-US" w:eastAsia="it-IT"/>
+        </w:rPr>
+        <w:t>(</w:t>
+      </w:r>
+      <w:proofErr w:type="spellStart"/>
+      <w:r>
+        <w:rPr>
+          <w:rFonts w:ascii="Consolas" w:eastAsia="Times New Roman" w:hAnsi="Consolas" w:cs="Courier New"/>
+          <w:color w:val="A9B7C6"/>
+          <w:sz w:val="20"/>
+          <w:szCs w:val="20"/>
+          <w:lang w:val="en-US" w:eastAsia="it-IT"/>
+        </w:rPr>
+        <w:t>i</w:t>
+      </w:r>
+      <w:proofErr w:type="spellEnd"/>
+      <w:r>
+        <w:rPr>
+          <w:rFonts w:ascii="Consolas" w:eastAsia="Times New Roman" w:hAnsi="Consolas" w:cs="Courier New"/>
+          <w:color w:val="A9B7C6"/>
+          <w:sz w:val="20"/>
+          <w:szCs w:val="20"/>
+          <w:lang w:val="en-US" w:eastAsia="it-IT"/>
+        </w:rPr>
+        <w:t xml:space="preserve">)- </w:t>
+      </w:r>
+      <w:proofErr w:type="spellStart"/>
+      <w:r>
+        <w:rPr>
+          <w:rFonts w:ascii="Consolas" w:eastAsia="Times New Roman" w:hAnsi="Consolas" w:cs="Courier New"/>
+          <w:color w:val="A9B7C6"/>
+          <w:sz w:val="20"/>
+          <w:szCs w:val="20"/>
+          <w:lang w:val="en-US" w:eastAsia="it-IT"/>
+        </w:rPr>
+        <w:t>dataPointList.get</w:t>
+      </w:r>
+      <w:proofErr w:type="spellEnd"/>
+      <w:r>
+        <w:rPr>
+          <w:rFonts w:ascii="Consolas" w:eastAsia="Times New Roman" w:hAnsi="Consolas" w:cs="Courier New"/>
+          <w:color w:val="A9B7C6"/>
+          <w:sz w:val="20"/>
+          <w:szCs w:val="20"/>
+          <w:lang w:val="en-US" w:eastAsia="it-IT"/>
+        </w:rPr>
+        <w:t>(</w:t>
+      </w:r>
+      <w:proofErr w:type="spellStart"/>
+      <w:r>
+        <w:rPr>
+          <w:rFonts w:ascii="Consolas" w:eastAsia="Times New Roman" w:hAnsi="Consolas" w:cs="Courier New"/>
+          <w:color w:val="A9B7C6"/>
+          <w:sz w:val="20"/>
+          <w:szCs w:val="20"/>
+          <w:lang w:val="en-US" w:eastAsia="it-IT"/>
+        </w:rPr>
+        <w:t>i</w:t>
+      </w:r>
+      <w:proofErr w:type="spellEnd"/>
+      <w:r>
+        <w:rPr>
+          <w:rFonts w:ascii="Consolas" w:eastAsia="Times New Roman" w:hAnsi="Consolas" w:cs="Courier New"/>
+          <w:color w:val="A9B7C6"/>
+          <w:sz w:val="20"/>
+          <w:szCs w:val="20"/>
+          <w:lang w:val="en-US" w:eastAsia="it-IT"/>
+        </w:rPr>
+        <w:t xml:space="preserve"> - </w:t>
+      </w:r>
+      <w:r>
+        <w:rPr>
+          <w:rFonts w:ascii="Consolas" w:eastAsia="Times New Roman" w:hAnsi="Consolas" w:cs="Courier New"/>
+          <w:color w:val="6897BB"/>
+          <w:sz w:val="20"/>
+          <w:szCs w:val="20"/>
+          <w:lang w:val="en-US" w:eastAsia="it-IT"/>
+        </w:rPr>
+        <w:t>1</w:t>
+      </w:r>
+      <w:r>
+        <w:rPr>
+          <w:rFonts w:ascii="Consolas" w:eastAsia="Times New Roman" w:hAnsi="Consolas" w:cs="Courier New"/>
+          <w:color w:val="A9B7C6"/>
+          <w:sz w:val="20"/>
+          <w:szCs w:val="20"/>
+          <w:lang w:val="en-US" w:eastAsia="it-IT"/>
+        </w:rPr>
+        <w:t>)</w:t>
+      </w:r>
+      <w:r>
+        <w:rPr>
+          <w:rFonts w:ascii="Consolas" w:eastAsia="Times New Roman" w:hAnsi="Consolas" w:cs="Courier New"/>
           <w:color w:val="CC7832"/>
-          <w:lang w:val="en-US"/>
+          <w:sz w:val="20"/>
+          <w:szCs w:val="20"/>
+          <w:lang w:val="en-US" w:eastAsia="it-IT"/>
         </w:rPr>
         <w:t>;</w:t>
       </w:r>
       <w:r>
         <w:rPr>
-          <w:rFonts w:ascii="Consolas" w:hAnsi="Consolas"/>
+          <w:rFonts w:ascii="Consolas" w:eastAsia="Times New Roman" w:hAnsi="Consolas" w:cs="Courier New"/>
           <w:color w:val="CC7832"/>
-          <w:lang w:val="en-US"/>
+          <w:sz w:val="20"/>
+          <w:szCs w:val="20"/>
+          <w:lang w:val="en-US" w:eastAsia="it-IT"/>
         </w:rPr>
         <w:br/>
-        <w:t xml:space="preserve">    </w:t>
-      </w:r>
-      <w:r>
-        <w:rPr>
-          <w:rFonts w:ascii="Consolas" w:hAnsi="Consolas"/>
-          <w:color w:val="A9B7C6"/>
-          <w:lang w:val="en-US"/>
-        </w:rPr>
-        <w:t>}</w:t>
+      </w:r>
+      <w:r>
+        <w:rPr>
+          <w:rFonts w:ascii="Consolas" w:eastAsia="Times New Roman" w:hAnsi="Consolas" w:cs="Courier New"/>
+          <w:color w:val="CC7832"/>
+          <w:sz w:val="20"/>
+          <w:szCs w:val="20"/>
+          <w:lang w:val="en-US" w:eastAsia="it-IT"/>
+        </w:rPr>
+        <w:br/>
+        <w:t xml:space="preserve">        if </w:t>
+      </w:r>
+      <w:r>
+        <w:rPr>
+          <w:rFonts w:ascii="Consolas" w:eastAsia="Times New Roman" w:hAnsi="Consolas" w:cs="Courier New"/>
+          <w:color w:val="A9B7C6"/>
+          <w:sz w:val="20"/>
+          <w:szCs w:val="20"/>
+          <w:lang w:val="en-US" w:eastAsia="it-IT"/>
+        </w:rPr>
+        <w:t>(</w:t>
+      </w:r>
+      <w:proofErr w:type="spellStart"/>
+      <w:r>
+        <w:rPr>
+          <w:rFonts w:ascii="Consolas" w:eastAsia="Times New Roman" w:hAnsi="Consolas" w:cs="Courier New"/>
+          <w:color w:val="A9B7C6"/>
+          <w:sz w:val="20"/>
+          <w:szCs w:val="20"/>
+          <w:lang w:val="en-US" w:eastAsia="it-IT"/>
+        </w:rPr>
+        <w:t>forwardSlope</w:t>
+      </w:r>
+      <w:proofErr w:type="spellEnd"/>
+      <w:r>
+        <w:rPr>
+          <w:rFonts w:ascii="Consolas" w:eastAsia="Times New Roman" w:hAnsi="Consolas" w:cs="Courier New"/>
+          <w:color w:val="A9B7C6"/>
+          <w:sz w:val="20"/>
+          <w:szCs w:val="20"/>
+          <w:lang w:val="en-US" w:eastAsia="it-IT"/>
+        </w:rPr>
+        <w:t xml:space="preserve"> &lt; </w:t>
+      </w:r>
+      <w:r>
+        <w:rPr>
+          <w:rFonts w:ascii="Consolas" w:eastAsia="Times New Roman" w:hAnsi="Consolas" w:cs="Courier New"/>
+          <w:color w:val="6897BB"/>
+          <w:sz w:val="20"/>
+          <w:szCs w:val="20"/>
+          <w:lang w:val="en-US" w:eastAsia="it-IT"/>
+        </w:rPr>
+        <w:t xml:space="preserve">0 </w:t>
+      </w:r>
+      <w:r>
+        <w:rPr>
+          <w:rFonts w:ascii="Consolas" w:eastAsia="Times New Roman" w:hAnsi="Consolas" w:cs="Courier New"/>
+          <w:color w:val="A9B7C6"/>
+          <w:sz w:val="20"/>
+          <w:szCs w:val="20"/>
+          <w:lang w:val="en-US" w:eastAsia="it-IT"/>
+        </w:rPr>
+        <w:t xml:space="preserve">&amp;&amp; </w:t>
+      </w:r>
+      <w:proofErr w:type="spellStart"/>
+      <w:r>
+        <w:rPr>
+          <w:rFonts w:ascii="Consolas" w:eastAsia="Times New Roman" w:hAnsi="Consolas" w:cs="Courier New"/>
+          <w:color w:val="A9B7C6"/>
+          <w:sz w:val="20"/>
+          <w:szCs w:val="20"/>
+          <w:lang w:val="en-US" w:eastAsia="it-IT"/>
+        </w:rPr>
+        <w:t>downwardSlope</w:t>
+      </w:r>
+      <w:proofErr w:type="spellEnd"/>
+      <w:r>
+        <w:rPr>
+          <w:rFonts w:ascii="Consolas" w:eastAsia="Times New Roman" w:hAnsi="Consolas" w:cs="Courier New"/>
+          <w:color w:val="A9B7C6"/>
+          <w:sz w:val="20"/>
+          <w:szCs w:val="20"/>
+          <w:lang w:val="en-US" w:eastAsia="it-IT"/>
+        </w:rPr>
+        <w:t xml:space="preserve"> &gt; </w:t>
+      </w:r>
+      <w:r>
+        <w:rPr>
+          <w:rFonts w:ascii="Consolas" w:eastAsia="Times New Roman" w:hAnsi="Consolas" w:cs="Courier New"/>
+          <w:color w:val="6897BB"/>
+          <w:sz w:val="20"/>
+          <w:szCs w:val="20"/>
+          <w:lang w:val="en-US" w:eastAsia="it-IT"/>
+        </w:rPr>
+        <w:t xml:space="preserve">0 </w:t>
+      </w:r>
+      <w:r>
+        <w:rPr>
+          <w:rFonts w:ascii="Consolas" w:eastAsia="Times New Roman" w:hAnsi="Consolas" w:cs="Courier New"/>
+          <w:color w:val="A9B7C6"/>
+          <w:sz w:val="20"/>
+          <w:szCs w:val="20"/>
+          <w:lang w:val="en-US" w:eastAsia="it-IT"/>
+        </w:rPr>
+        <w:t xml:space="preserve">&amp;&amp; </w:t>
+      </w:r>
+      <w:proofErr w:type="spellStart"/>
+      <w:r>
+        <w:rPr>
+          <w:rFonts w:ascii="Consolas" w:eastAsia="Times New Roman" w:hAnsi="Consolas" w:cs="Courier New"/>
+          <w:color w:val="A9B7C6"/>
+          <w:sz w:val="20"/>
+          <w:szCs w:val="20"/>
+          <w:lang w:val="en-US" w:eastAsia="it-IT"/>
+        </w:rPr>
+        <w:t>dataPointList.get</w:t>
+      </w:r>
+      <w:proofErr w:type="spellEnd"/>
+      <w:r>
+        <w:rPr>
+          <w:rFonts w:ascii="Consolas" w:eastAsia="Times New Roman" w:hAnsi="Consolas" w:cs="Courier New"/>
+          <w:color w:val="A9B7C6"/>
+          <w:sz w:val="20"/>
+          <w:szCs w:val="20"/>
+          <w:lang w:val="en-US" w:eastAsia="it-IT"/>
+        </w:rPr>
+        <w:t>(</w:t>
+      </w:r>
+      <w:proofErr w:type="spellStart"/>
+      <w:r>
+        <w:rPr>
+          <w:rFonts w:ascii="Consolas" w:eastAsia="Times New Roman" w:hAnsi="Consolas" w:cs="Courier New"/>
+          <w:color w:val="A9B7C6"/>
+          <w:sz w:val="20"/>
+          <w:szCs w:val="20"/>
+          <w:lang w:val="en-US" w:eastAsia="it-IT"/>
+        </w:rPr>
+        <w:t>i</w:t>
+      </w:r>
+      <w:proofErr w:type="spellEnd"/>
+      <w:r>
+        <w:rPr>
+          <w:rFonts w:ascii="Consolas" w:eastAsia="Times New Roman" w:hAnsi="Consolas" w:cs="Courier New"/>
+          <w:color w:val="A9B7C6"/>
+          <w:sz w:val="20"/>
+          <w:szCs w:val="20"/>
+          <w:lang w:val="en-US" w:eastAsia="it-IT"/>
+        </w:rPr>
+        <w:t xml:space="preserve">) &gt; </w:t>
+      </w:r>
+      <w:proofErr w:type="spellStart"/>
+      <w:r>
+        <w:rPr>
+          <w:rFonts w:ascii="Consolas" w:eastAsia="Times New Roman" w:hAnsi="Consolas" w:cs="Courier New"/>
+          <w:color w:val="9876AA"/>
+          <w:sz w:val="20"/>
+          <w:szCs w:val="20"/>
+          <w:lang w:val="en-US" w:eastAsia="it-IT"/>
+        </w:rPr>
+        <w:t>stepThreshold</w:t>
+      </w:r>
+      <w:proofErr w:type="spellEnd"/>
+      <w:r>
+        <w:rPr>
+          <w:rFonts w:ascii="Consolas" w:eastAsia="Times New Roman" w:hAnsi="Consolas" w:cs="Courier New"/>
+          <w:color w:val="9876AA"/>
+          <w:sz w:val="20"/>
+          <w:szCs w:val="20"/>
+          <w:lang w:val="en-US" w:eastAsia="it-IT"/>
+        </w:rPr>
+        <w:t xml:space="preserve"> </w:t>
+      </w:r>
+      <w:r>
+        <w:rPr>
+          <w:rFonts w:ascii="Consolas" w:eastAsia="Times New Roman" w:hAnsi="Consolas" w:cs="Courier New"/>
+          <w:color w:val="A9B7C6"/>
+          <w:sz w:val="20"/>
+          <w:szCs w:val="20"/>
+          <w:lang w:val="en-US" w:eastAsia="it-IT"/>
+        </w:rPr>
+        <w:t>) {</w:t>
+      </w:r>
+      <w:r>
+        <w:rPr>
+          <w:rFonts w:ascii="Consolas" w:eastAsia="Times New Roman" w:hAnsi="Consolas" w:cs="Courier New"/>
+          <w:color w:val="A9B7C6"/>
+          <w:sz w:val="20"/>
+          <w:szCs w:val="20"/>
+          <w:lang w:val="en-US" w:eastAsia="it-IT"/>
+        </w:rPr>
+        <w:br/>
+        <w:t xml:space="preserve">            </w:t>
+      </w:r>
+      <w:proofErr w:type="spellStart"/>
+      <w:r>
+        <w:rPr>
+          <w:rFonts w:ascii="Consolas" w:eastAsia="Times New Roman" w:hAnsi="Consolas" w:cs="Courier New"/>
+          <w:i/>
+          <w:iCs/>
+          <w:color w:val="9876AA"/>
+          <w:sz w:val="20"/>
+          <w:szCs w:val="20"/>
+          <w:lang w:val="en-US" w:eastAsia="it-IT"/>
+        </w:rPr>
+        <w:t>mACCStepCounter</w:t>
+      </w:r>
+      <w:proofErr w:type="spellEnd"/>
+      <w:r>
+        <w:rPr>
+          <w:rFonts w:ascii="Consolas" w:eastAsia="Times New Roman" w:hAnsi="Consolas" w:cs="Courier New"/>
+          <w:i/>
+          <w:iCs/>
+          <w:color w:val="9876AA"/>
+          <w:sz w:val="20"/>
+          <w:szCs w:val="20"/>
+          <w:lang w:val="en-US" w:eastAsia="it-IT"/>
+        </w:rPr>
+        <w:t xml:space="preserve"> </w:t>
+      </w:r>
+      <w:r>
+        <w:rPr>
+          <w:rFonts w:ascii="Consolas" w:eastAsia="Times New Roman" w:hAnsi="Consolas" w:cs="Courier New"/>
+          <w:color w:val="A9B7C6"/>
+          <w:sz w:val="20"/>
+          <w:szCs w:val="20"/>
+          <w:lang w:val="en-US" w:eastAsia="it-IT"/>
+        </w:rPr>
+        <w:t xml:space="preserve">+= </w:t>
+      </w:r>
+      <w:r>
+        <w:rPr>
+          <w:rFonts w:ascii="Consolas" w:eastAsia="Times New Roman" w:hAnsi="Consolas" w:cs="Courier New"/>
+          <w:color w:val="6897BB"/>
+          <w:sz w:val="20"/>
+          <w:szCs w:val="20"/>
+          <w:lang w:val="en-US" w:eastAsia="it-IT"/>
+        </w:rPr>
+        <w:t>1</w:t>
+      </w:r>
+      <w:r>
+        <w:rPr>
+          <w:rFonts w:ascii="Consolas" w:eastAsia="Times New Roman" w:hAnsi="Consolas" w:cs="Courier New"/>
+          <w:color w:val="CC7832"/>
+          <w:sz w:val="20"/>
+          <w:szCs w:val="20"/>
+          <w:lang w:val="en-US" w:eastAsia="it-IT"/>
+        </w:rPr>
+        <w:t>;</w:t>
+      </w:r>
+      <w:r>
+        <w:rPr>
+          <w:rFonts w:ascii="Consolas" w:eastAsia="Times New Roman" w:hAnsi="Consolas" w:cs="Courier New"/>
+          <w:color w:val="CC7832"/>
+          <w:sz w:val="20"/>
+          <w:szCs w:val="20"/>
+          <w:lang w:val="en-US" w:eastAsia="it-IT"/>
+        </w:rPr>
+        <w:br/>
+        <w:t xml:space="preserve">            </w:t>
+      </w:r>
+      <w:proofErr w:type="spellStart"/>
+      <w:r>
+        <w:rPr>
+          <w:rFonts w:ascii="Consolas" w:eastAsia="Times New Roman" w:hAnsi="Consolas" w:cs="Courier New"/>
+          <w:color w:val="A9B7C6"/>
+          <w:sz w:val="20"/>
+          <w:szCs w:val="20"/>
+          <w:lang w:val="en-US" w:eastAsia="it-IT"/>
+        </w:rPr>
+        <w:t>Log.</w:t>
+      </w:r>
+      <w:r>
+        <w:rPr>
+          <w:rFonts w:ascii="Consolas" w:eastAsia="Times New Roman" w:hAnsi="Consolas" w:cs="Courier New"/>
+          <w:i/>
+          <w:iCs/>
+          <w:color w:val="A9B7C6"/>
+          <w:sz w:val="20"/>
+          <w:szCs w:val="20"/>
+          <w:lang w:val="en-US" w:eastAsia="it-IT"/>
+        </w:rPr>
+        <w:t>d</w:t>
+      </w:r>
+      <w:proofErr w:type="spellEnd"/>
+      <w:r>
+        <w:rPr>
+          <w:rFonts w:ascii="Consolas" w:eastAsia="Times New Roman" w:hAnsi="Consolas" w:cs="Courier New"/>
+          <w:color w:val="A9B7C6"/>
+          <w:sz w:val="20"/>
+          <w:szCs w:val="20"/>
+          <w:lang w:val="en-US" w:eastAsia="it-IT"/>
+        </w:rPr>
+        <w:t>(</w:t>
+      </w:r>
+      <w:r>
+        <w:rPr>
+          <w:rFonts w:ascii="Consolas" w:eastAsia="Times New Roman" w:hAnsi="Consolas" w:cs="Courier New"/>
+          <w:color w:val="6A8759"/>
+          <w:sz w:val="20"/>
+          <w:szCs w:val="20"/>
+          <w:lang w:val="en-US" w:eastAsia="it-IT"/>
+        </w:rPr>
+        <w:t>"ACC STEPS: "</w:t>
+      </w:r>
+      <w:r>
+        <w:rPr>
+          <w:rFonts w:ascii="Consolas" w:eastAsia="Times New Roman" w:hAnsi="Consolas" w:cs="Courier New"/>
+          <w:color w:val="CC7832"/>
+          <w:sz w:val="20"/>
+          <w:szCs w:val="20"/>
+          <w:lang w:val="en-US" w:eastAsia="it-IT"/>
+        </w:rPr>
+        <w:t xml:space="preserve">, </w:t>
+      </w:r>
+      <w:proofErr w:type="spellStart"/>
+      <w:r>
+        <w:rPr>
+          <w:rFonts w:ascii="Consolas" w:eastAsia="Times New Roman" w:hAnsi="Consolas" w:cs="Courier New"/>
+          <w:color w:val="A9B7C6"/>
+          <w:sz w:val="20"/>
+          <w:szCs w:val="20"/>
+          <w:lang w:val="en-US" w:eastAsia="it-IT"/>
+        </w:rPr>
+        <w:t>String.</w:t>
+      </w:r>
+      <w:r>
+        <w:rPr>
+          <w:rFonts w:ascii="Consolas" w:eastAsia="Times New Roman" w:hAnsi="Consolas" w:cs="Courier New"/>
+          <w:i/>
+          <w:iCs/>
+          <w:color w:val="A9B7C6"/>
+          <w:sz w:val="20"/>
+          <w:szCs w:val="20"/>
+          <w:lang w:val="en-US" w:eastAsia="it-IT"/>
+        </w:rPr>
+        <w:t>valueOf</w:t>
+      </w:r>
+      <w:proofErr w:type="spellEnd"/>
+      <w:r>
+        <w:rPr>
+          <w:rFonts w:ascii="Consolas" w:eastAsia="Times New Roman" w:hAnsi="Consolas" w:cs="Courier New"/>
+          <w:color w:val="A9B7C6"/>
+          <w:sz w:val="20"/>
+          <w:szCs w:val="20"/>
+          <w:lang w:val="en-US" w:eastAsia="it-IT"/>
+        </w:rPr>
+        <w:t>(</w:t>
+      </w:r>
+      <w:proofErr w:type="spellStart"/>
+      <w:r>
+        <w:rPr>
+          <w:rFonts w:ascii="Consolas" w:eastAsia="Times New Roman" w:hAnsi="Consolas" w:cs="Courier New"/>
+          <w:i/>
+          <w:iCs/>
+          <w:color w:val="9876AA"/>
+          <w:sz w:val="20"/>
+          <w:szCs w:val="20"/>
+          <w:lang w:val="en-US" w:eastAsia="it-IT"/>
+        </w:rPr>
+        <w:t>mACCStepCounter</w:t>
+      </w:r>
+      <w:proofErr w:type="spellEnd"/>
+      <w:r>
+        <w:rPr>
+          <w:rFonts w:ascii="Consolas" w:eastAsia="Times New Roman" w:hAnsi="Consolas" w:cs="Courier New"/>
+          <w:color w:val="A9B7C6"/>
+          <w:sz w:val="20"/>
+          <w:szCs w:val="20"/>
+          <w:lang w:val="en-US" w:eastAsia="it-IT"/>
+        </w:rPr>
+        <w:t>))</w:t>
+      </w:r>
+      <w:r>
+        <w:rPr>
+          <w:rFonts w:ascii="Consolas" w:eastAsia="Times New Roman" w:hAnsi="Consolas" w:cs="Courier New"/>
+          <w:color w:val="CC7832"/>
+          <w:sz w:val="20"/>
+          <w:szCs w:val="20"/>
+          <w:lang w:val="en-US" w:eastAsia="it-IT"/>
+        </w:rPr>
+        <w:t>;</w:t>
       </w:r>
     </w:p>
     <w:p>
@@ -1212,189 +2961,10 @@
         <w:shd w:val="clear" w:color="auto" w:fill="2B2B2B"/>
         <w:rPr>
           <w:rFonts w:ascii="Consolas" w:hAnsi="Consolas"/>
-          <w:color w:val="CC7832"/>
-          <w:lang w:val="en-US"/>
-        </w:rPr>
-      </w:pPr>
-    </w:p>
-    <w:p>
-      <w:pPr>
-        <w:pStyle w:val="PreformattatoHTML"/>
-        <w:shd w:val="clear" w:color="auto" w:fill="2B2B2B"/>
-        <w:rPr>
-          <w:rFonts w:ascii="Consolas" w:hAnsi="Consolas"/>
-          <w:color w:val="CC7832"/>
-          <w:lang w:val="en-US"/>
-        </w:rPr>
-      </w:pPr>
-    </w:p>
-    <w:p>
-      <w:pPr>
-        <w:pStyle w:val="PreformattatoHTML"/>
-        <w:shd w:val="clear" w:color="auto" w:fill="2B2B2B"/>
-        <w:rPr>
-          <w:rFonts w:ascii="Consolas" w:hAnsi="Consolas"/>
-          <w:color w:val="A9B7C6"/>
-          <w:lang w:val="en-US"/>
-        </w:rPr>
-      </w:pPr>
-      <w:r>
-        <w:rPr>
-          <w:rFonts w:ascii="Consolas" w:hAnsi="Consolas"/>
-          <w:color w:val="CC7832"/>
-          <w:lang w:val="en-US"/>
-        </w:rPr>
-        <w:t xml:space="preserve">private void </w:t>
-      </w:r>
-      <w:r>
-        <w:rPr>
-          <w:rFonts w:ascii="Consolas" w:hAnsi="Consolas"/>
-          <w:color w:val="FFC66D"/>
-          <w:lang w:val="en-US"/>
-        </w:rPr>
-        <w:t>countSteps</w:t>
-      </w:r>
-      <w:r>
-        <w:rPr>
-          <w:rFonts w:ascii="Consolas" w:hAnsi="Consolas"/>
-          <w:color w:val="A9B7C6"/>
-          <w:lang w:val="en-US"/>
-        </w:rPr>
-        <w:t>(</w:t>
-      </w:r>
-      <w:r>
-        <w:rPr>
-          <w:rFonts w:ascii="Consolas" w:hAnsi="Consolas"/>
-          <w:color w:val="CC7832"/>
-          <w:lang w:val="en-US"/>
-        </w:rPr>
-        <w:t xml:space="preserve">float </w:t>
-      </w:r>
-      <w:r>
-        <w:rPr>
-          <w:rFonts w:ascii="Consolas" w:hAnsi="Consolas"/>
-          <w:color w:val="A9B7C6"/>
-          <w:lang w:val="en-US"/>
-        </w:rPr>
-        <w:t>step) {</w:t>
-      </w:r>
-      <w:r>
-        <w:rPr>
-          <w:rFonts w:ascii="Consolas" w:hAnsi="Consolas"/>
-          <w:color w:val="A9B7C6"/>
-          <w:lang w:val="en-US"/>
-        </w:rPr>
-        <w:br/>
-      </w:r>
-      <w:r>
-        <w:rPr>
-          <w:rFonts w:ascii="Consolas" w:hAnsi="Consolas"/>
-          <w:color w:val="A9B7C6"/>
-          <w:lang w:val="en-US"/>
-        </w:rPr>
-        <w:br/>
-        <w:t xml:space="preserve">        Log.</w:t>
-      </w:r>
-      <w:r>
-        <w:rPr>
-          <w:rFonts w:ascii="Consolas" w:hAnsi="Consolas"/>
-          <w:i/>
-          <w:iCs/>
-          <w:color w:val="A9B7C6"/>
-          <w:lang w:val="en-US"/>
-        </w:rPr>
-        <w:t>d</w:t>
-      </w:r>
-      <w:r>
-        <w:rPr>
-          <w:rFonts w:ascii="Consolas" w:hAnsi="Consolas"/>
-          <w:color w:val="A9B7C6"/>
-          <w:lang w:val="en-US"/>
-        </w:rPr>
-        <w:t>(</w:t>
-      </w:r>
-      <w:r>
-        <w:rPr>
-          <w:rFonts w:ascii="Consolas" w:hAnsi="Consolas"/>
-          <w:color w:val="6A8759"/>
-          <w:lang w:val="en-US"/>
-        </w:rPr>
-        <w:t>"STEPS"</w:t>
-      </w:r>
-      <w:r>
-        <w:rPr>
-          <w:rFonts w:ascii="Consolas" w:hAnsi="Consolas"/>
-          <w:color w:val="CC7832"/>
-          <w:lang w:val="en-US"/>
-        </w:rPr>
-        <w:t xml:space="preserve">, </w:t>
-      </w:r>
-      <w:r>
-        <w:rPr>
-          <w:rFonts w:ascii="Consolas" w:hAnsi="Consolas"/>
-          <w:color w:val="6A8759"/>
-          <w:lang w:val="en-US"/>
-        </w:rPr>
-        <w:t xml:space="preserve">"Value: " </w:t>
-      </w:r>
-      <w:r>
-        <w:rPr>
-          <w:rFonts w:ascii="Consolas" w:hAnsi="Consolas"/>
-          <w:color w:val="A9B7C6"/>
-          <w:lang w:val="en-US"/>
-        </w:rPr>
-        <w:t>+ String.</w:t>
-      </w:r>
-      <w:r>
-        <w:rPr>
-          <w:rFonts w:ascii="Consolas" w:hAnsi="Consolas"/>
-          <w:i/>
-          <w:iCs/>
-          <w:color w:val="A9B7C6"/>
-          <w:lang w:val="en-US"/>
-        </w:rPr>
-        <w:t>valueOf</w:t>
-      </w:r>
-      <w:r>
-        <w:rPr>
-          <w:rFonts w:ascii="Consolas" w:hAnsi="Consolas"/>
-          <w:color w:val="A9B7C6"/>
-          <w:lang w:val="en-US"/>
-        </w:rPr>
-        <w:t>(step))</w:t>
-      </w:r>
-      <w:r>
-        <w:rPr>
-          <w:rFonts w:ascii="Consolas" w:hAnsi="Consolas"/>
-          <w:color w:val="CC7832"/>
-          <w:lang w:val="en-US"/>
-        </w:rPr>
-        <w:t>;</w:t>
-      </w:r>
-      <w:r>
-        <w:rPr>
-          <w:rFonts w:ascii="Consolas" w:hAnsi="Consolas"/>
-          <w:color w:val="CC7832"/>
-          <w:lang w:val="en-US"/>
-        </w:rPr>
-        <w:br/>
-      </w:r>
-      <w:r>
-        <w:rPr>
-          <w:rFonts w:ascii="Consolas" w:hAnsi="Consolas"/>
-          <w:color w:val="CC7832"/>
-          <w:lang w:val="en-US"/>
-        </w:rPr>
-        <w:br/>
-      </w:r>
-      <w:r>
-        <w:rPr>
-          <w:rFonts w:ascii="Consolas" w:hAnsi="Consolas"/>
-          <w:color w:val="A9B7C6"/>
-          <w:lang w:val="en-US"/>
-        </w:rPr>
-        <w:t>}</w:t>
-      </w:r>
+          <w:color w:val="A9B7C6"/>
+          <w:lang w:val="en-US"/>
+        </w:rPr>
+      </w:pPr>
     </w:p>
     <w:p>
       <w:pPr>
@@ -1414,6 +2984,7 @@
           <w:szCs w:val="24"/>
           <w:lang w:val="en-US"/>
         </w:rPr>
+        <w:lastRenderedPageBreak/>
         <w:drawing>
           <wp:inline distT="0" distB="0" distL="0" distR="0" wp14:anchorId="3217D159" wp14:editId="56C7074A">
             <wp:extent cx="5256643" cy="3093720"/>
@@ -1430,7 +3001,7 @@
                     <pic:cNvPicPr/>
                   </pic:nvPicPr>
                   <pic:blipFill rotWithShape="1">
-                    <a:blip r:embed="rId7" cstate="print">
+                    <a:blip r:embed="rId9" cstate="print">
                       <a:extLst>
                         <a:ext uri="{28A0092B-C50C-407E-A947-70E740481C1C}">
                           <a14:useLocalDpi xmlns:a14="http://schemas.microsoft.com/office/drawing/2010/main" val="0"/>
@@ -1519,7 +3090,7 @@
                     <pic:cNvPicPr/>
                   </pic:nvPicPr>
                   <pic:blipFill rotWithShape="1">
-                    <a:blip r:embed="rId8" cstate="print">
+                    <a:blip r:embed="rId10" cstate="print">
                       <a:extLst>
                         <a:ext uri="{28A0092B-C50C-407E-A947-70E740481C1C}">
                           <a14:useLocalDpi xmlns:a14="http://schemas.microsoft.com/office/drawing/2010/main" val="0"/>
@@ -1563,6 +3134,7 @@
           <w:lang w:val="en-US"/>
         </w:rPr>
       </w:pPr>
+      <w:proofErr w:type="spellStart"/>
       <w:r>
         <w:rPr>
           <w:rFonts w:ascii="Consolas" w:hAnsi="Consolas"/>
@@ -1577,7 +3149,25 @@
           <w:color w:val="A9B7C6"/>
           <w:lang w:val="en-US"/>
         </w:rPr>
-        <w:t>.setText(String.</w:t>
+        <w:t>.setText</w:t>
+      </w:r>
+      <w:proofErr w:type="spellEnd"/>
+      <w:r>
+        <w:rPr>
+          <w:rFonts w:ascii="Consolas" w:hAnsi="Consolas"/>
+          <w:color w:val="A9B7C6"/>
+          <w:lang w:val="en-US"/>
+        </w:rPr>
+        <w:t>(</w:t>
+      </w:r>
+      <w:proofErr w:type="spellStart"/>
+      <w:r>
+        <w:rPr>
+          <w:rFonts w:ascii="Consolas" w:hAnsi="Consolas"/>
+          <w:color w:val="A9B7C6"/>
+          <w:lang w:val="en-US"/>
+        </w:rPr>
+        <w:t>String.</w:t>
       </w:r>
       <w:r>
         <w:rPr>
@@ -1589,6 +3179,7 @@
         </w:rPr>
         <w:t>valueOf</w:t>
       </w:r>
+      <w:proofErr w:type="spellEnd"/>
       <w:r>
         <w:rPr>
           <w:rFonts w:ascii="Consolas" w:hAnsi="Consolas"/>
@@ -1597,6 +3188,7 @@
         </w:rPr>
         <w:t>(</w:t>
       </w:r>
+      <w:proofErr w:type="spellStart"/>
       <w:r>
         <w:rPr>
           <w:rFonts w:ascii="Consolas" w:hAnsi="Consolas"/>
@@ -1607,6 +3199,7 @@
         </w:rPr>
         <w:t>mACCStepCounter</w:t>
       </w:r>
+      <w:proofErr w:type="spellEnd"/>
       <w:r>
         <w:rPr>
           <w:rFonts w:ascii="Consolas" w:hAnsi="Consolas"/>
@@ -1673,6 +3266,7 @@
           <w:szCs w:val="24"/>
           <w:lang w:val="en-US"/>
         </w:rPr>
+        <w:lastRenderedPageBreak/>
         <w:drawing>
           <wp:inline distT="0" distB="0" distL="0" distR="0">
             <wp:extent cx="6120130" cy="3442335"/>
@@ -1689,7 +3283,7 @@
                     <pic:cNvPicPr/>
                   </pic:nvPicPr>
                   <pic:blipFill>
-                    <a:blip r:embed="rId9" cstate="print">
+                    <a:blip r:embed="rId11" cstate="print">
                       <a:extLst>
                         <a:ext uri="{28A0092B-C50C-407E-A947-70E740481C1C}">
                           <a14:useLocalDpi xmlns:a14="http://schemas.microsoft.com/office/drawing/2010/main" val="0"/>
@@ -1749,7 +3343,7 @@
                     <pic:cNvPicPr/>
                   </pic:nvPicPr>
                   <pic:blipFill>
-                    <a:blip r:embed="rId10" cstate="print">
+                    <a:blip r:embed="rId12" cstate="print">
                       <a:extLst>
                         <a:ext uri="{28A0092B-C50C-407E-A947-70E740481C1C}">
                           <a14:useLocalDpi xmlns:a14="http://schemas.microsoft.com/office/drawing/2010/main" val="0"/>
@@ -1909,6 +3503,7 @@
     <w:lsdException w:name="HTML Sample" w:semiHidden="1" w:unhideWhenUsed="1"/>
     <w:lsdException w:name="HTML Typewriter" w:semiHidden="1" w:unhideWhenUsed="1"/>
     <w:lsdException w:name="HTML Variable" w:semiHidden="1" w:unhideWhenUsed="1"/>
+    <w:lsdException w:name="Normal Table" w:semiHidden="1" w:unhideWhenUsed="1"/>
     <w:lsdException w:name="annotation subject" w:semiHidden="1" w:unhideWhenUsed="1"/>
     <w:lsdException w:name="No List" w:semiHidden="1" w:unhideWhenUsed="1"/>
     <w:lsdException w:name="Outline List 1" w:semiHidden="1" w:unhideWhenUsed="1"/>
@@ -1955,8 +3550,10 @@
     <w:lsdException w:name="Table Subtle 2" w:semiHidden="1" w:unhideWhenUsed="1"/>
     <w:lsdException w:name="Table Web 1" w:semiHidden="1" w:unhideWhenUsed="1"/>
     <w:lsdException w:name="Table Web 2" w:semiHidden="1" w:unhideWhenUsed="1"/>
+    <w:lsdException w:name="Table Web 3" w:semiHidden="1" w:unhideWhenUsed="1"/>
     <w:lsdException w:name="Balloon Text" w:semiHidden="1" w:unhideWhenUsed="1"/>
     <w:lsdException w:name="Table Grid" w:uiPriority="39"/>
+    <w:lsdException w:name="Table Theme" w:semiHidden="1" w:unhideWhenUsed="1"/>
     <w:lsdException w:name="Placeholder Text" w:semiHidden="1"/>
     <w:lsdException w:name="No Spacing" w:uiPriority="1" w:qFormat="1"/>
     <w:lsdException w:name="Light Shading" w:uiPriority="60"/>
@@ -2185,6 +3782,7 @@
   <w:style w:type="character" w:default="1" w:styleId="Carpredefinitoparagrafo">
     <w:name w:val="Default Paragraph Font"/>
     <w:uiPriority w:val="1"/>
+    <w:semiHidden/>
     <w:unhideWhenUsed/>
   </w:style>
   <w:style w:type="table" w:default="1" w:styleId="Tabellanormale">

</xml_diff>